<commit_message>
consultation and censor form
</commit_message>
<xml_diff>
--- a/Forms from Manual/G - Consultation Log Form.docx
+++ b/Forms from Manual/G - Consultation Log Form.docx
@@ -2,81 +2,6 @@
 <file path=word/document.xml><?xml version="1.0" encoding="utf-8"?>
 <w:document xmlns:wpc="http://schemas.microsoft.com/office/word/2010/wordprocessingCanvas" xmlns:mc="http://schemas.openxmlformats.org/markup-compatibility/2006" xmlns:o="urn:schemas-microsoft-com:office:office" xmlns:r="http://schemas.openxmlformats.org/officeDocument/2006/relationships" xmlns:m="http://schemas.openxmlformats.org/officeDocument/2006/math" xmlns:v="urn:schemas-microsoft-com:vml" xmlns:wp14="http://schemas.microsoft.com/office/word/2010/wordprocessingDrawing" xmlns:wp="http://schemas.openxmlformats.org/drawingml/2006/wordprocessingDrawing" xmlns:w10="urn:schemas-microsoft-com:office:word" xmlns:w="http://schemas.openxmlformats.org/wordprocessingml/2006/main" xmlns:w14="http://schemas.microsoft.com/office/word/2010/wordml" xmlns:wpg="http://schemas.microsoft.com/office/word/2010/wordprocessingGroup" xmlns:wpi="http://schemas.microsoft.com/office/word/2010/wordprocessingInk" xmlns:wne="http://schemas.microsoft.com/office/word/2006/wordml" xmlns:wps="http://schemas.microsoft.com/office/word/2010/wordprocessingShape" mc:Ignorable="w14 wp14">
   <w:body>
-    <w:p>
-      <w:pPr>
-        <w:spacing w:after="120"/>
-        <w:jc w:val="both"/>
-        <w:rPr>
-          <w:rFonts w:ascii="Times New Roman" w:hAnsi="Times New Roman" w:cs="Times New Roman"/>
-          <w:b/>
-          <w:i/>
-          <w:sz w:val="28"/>
-          <w:szCs w:val="24"/>
-        </w:rPr>
-      </w:pPr>
-      <w:r>
-        <w:rPr>
-          <w:rFonts w:ascii="Times New Roman" w:hAnsi="Times New Roman" w:cs="Times New Roman"/>
-          <w:b/>
-          <w:i/>
-          <w:sz w:val="28"/>
-          <w:szCs w:val="24"/>
-        </w:rPr>
-        <w:t>Appendix F</w:t>
-      </w:r>
-      <w:r>
-        <w:rPr>
-          <w:rFonts w:ascii="Times New Roman" w:hAnsi="Times New Roman" w:cs="Times New Roman"/>
-          <w:b/>
-          <w:i/>
-          <w:sz w:val="28"/>
-          <w:szCs w:val="24"/>
-        </w:rPr>
-        <w:t xml:space="preserve">: Capstone Project </w:t>
-      </w:r>
-      <w:r>
-        <w:rPr>
-          <w:rFonts w:ascii="Times New Roman" w:hAnsi="Times New Roman" w:cs="Times New Roman"/>
-          <w:b/>
-          <w:i/>
-          <w:sz w:val="28"/>
-          <w:szCs w:val="24"/>
-        </w:rPr>
-        <w:t xml:space="preserve">Gantt </w:t>
-      </w:r>
-      <w:proofErr w:type="gramStart"/>
-      <w:r>
-        <w:rPr>
-          <w:rFonts w:ascii="Times New Roman" w:hAnsi="Times New Roman" w:cs="Times New Roman"/>
-          <w:b/>
-          <w:i/>
-          <w:sz w:val="28"/>
-          <w:szCs w:val="24"/>
-        </w:rPr>
-        <w:t>Chart</w:t>
-      </w:r>
-      <w:proofErr w:type="gramEnd"/>
-      <w:r>
-        <w:rPr>
-          <w:rFonts w:ascii="Times New Roman" w:hAnsi="Times New Roman" w:cs="Times New Roman"/>
-          <w:b/>
-          <w:i/>
-          <w:sz w:val="28"/>
-          <w:szCs w:val="24"/>
-        </w:rPr>
-        <w:t xml:space="preserve"> </w:t>
-      </w:r>
-      <w:r>
-        <w:rPr>
-          <w:rFonts w:ascii="Times New Roman" w:hAnsi="Times New Roman" w:cs="Times New Roman"/>
-          <w:b/>
-          <w:i/>
-          <w:sz w:val="28"/>
-          <w:szCs w:val="24"/>
-        </w:rPr>
-        <w:t>Template</w:t>
-      </w:r>
-    </w:p>
     <w:tbl>
       <w:tblPr>
         <w:tblStyle w:val="TableGrid"/>
@@ -84,8 +9,15 @@
         <w:tblLook w:val="04A0" w:firstRow="1" w:lastRow="0" w:firstColumn="1" w:lastColumn="0" w:noHBand="0" w:noVBand="1"/>
       </w:tblPr>
       <w:tblGrid>
-        <w:gridCol w:w="3708"/>
-        <w:gridCol w:w="9468"/>
+        <w:gridCol w:w="4068"/>
+        <w:gridCol w:w="2796"/>
+        <w:gridCol w:w="354"/>
+        <w:gridCol w:w="990"/>
+        <w:gridCol w:w="270"/>
+        <w:gridCol w:w="1350"/>
+        <w:gridCol w:w="192"/>
+        <w:gridCol w:w="168"/>
+        <w:gridCol w:w="2988"/>
       </w:tblGrid>
       <w:tr>
         <w:trPr>
@@ -94,7 +26,7 @@
         <w:tc>
           <w:tcPr>
             <w:tcW w:w="13176" w:type="dxa"/>
-            <w:gridSpan w:val="2"/>
+            <w:gridSpan w:val="9"/>
             <w:tcBorders>
               <w:top w:val="nil"/>
               <w:left w:val="nil"/>
@@ -119,7 +51,7 @@
                 <w:szCs w:val="24"/>
               </w:rPr>
               <w:drawing>
-                <wp:inline distT="0" distB="0" distL="0" distR="0" wp14:anchorId="0B677367" wp14:editId="1AC2EF24">
+                <wp:inline distT="0" distB="0" distL="0" distR="0" wp14:anchorId="4FBBCBF4" wp14:editId="728C3E3B">
                   <wp:extent cx="826851" cy="491425"/>
                   <wp:effectExtent l="0" t="0" r="0" b="4445"/>
                   <wp:docPr id="1" name="Picture 1" descr="E:\Downloads\University-of-Cebu-Logo.png"/>
@@ -247,23 +179,24 @@
       </w:tr>
       <w:tr>
         <w:trPr>
-          <w:trHeight w:val="873"/>
+          <w:trHeight w:val="530"/>
         </w:trPr>
         <w:tc>
           <w:tcPr>
-            <w:tcW w:w="3708" w:type="dxa"/>
+            <w:tcW w:w="4068" w:type="dxa"/>
             <w:tcBorders>
               <w:top w:val="nil"/>
               <w:left w:val="nil"/>
               <w:bottom w:val="nil"/>
-              <w:right w:val="nil"/>
-            </w:tcBorders>
-            <w:vAlign w:val="center"/>
-          </w:tcPr>
-          <w:p>
-            <w:pPr>
-              <w:rPr>
-                <w:rFonts w:ascii="Times New Roman" w:hAnsi="Times New Roman" w:cs="Times New Roman"/>
+              <w:right w:val="single" w:sz="4" w:space="0" w:color="auto"/>
+            </w:tcBorders>
+            <w:vAlign w:val="center"/>
+          </w:tcPr>
+          <w:p>
+            <w:pPr>
+              <w:rPr>
+                <w:rFonts w:ascii="Times New Roman" w:hAnsi="Times New Roman" w:cs="Times New Roman"/>
+                <w:b/>
                 <w:sz w:val="24"/>
                 <w:szCs w:val="24"/>
               </w:rPr>
@@ -271,6 +204,7 @@
             <w:r>
               <w:rPr>
                 <w:rFonts w:ascii="Times New Roman" w:hAnsi="Times New Roman" w:cs="Times New Roman"/>
+                <w:b/>
                 <w:sz w:val="24"/>
                 <w:szCs w:val="24"/>
               </w:rPr>
@@ -280,47 +214,47 @@
         </w:tc>
         <w:tc>
           <w:tcPr>
-            <w:tcW w:w="9468" w:type="dxa"/>
-            <w:tcBorders>
-              <w:top w:val="nil"/>
-              <w:left w:val="nil"/>
-              <w:bottom w:val="nil"/>
-              <w:right w:val="nil"/>
-            </w:tcBorders>
-            <w:vAlign w:val="center"/>
-          </w:tcPr>
-          <w:p>
-            <w:pPr>
-              <w:rPr>
-                <w:rFonts w:ascii="Times New Roman" w:hAnsi="Times New Roman" w:cs="Times New Roman"/>
-                <w:sz w:val="24"/>
-                <w:szCs w:val="24"/>
-              </w:rPr>
-            </w:pPr>
-            <w:bookmarkStart w:id="0" w:name="_GoBack"/>
-            <w:bookmarkEnd w:id="0"/>
+            <w:tcW w:w="9108" w:type="dxa"/>
+            <w:gridSpan w:val="8"/>
+            <w:tcBorders>
+              <w:top w:val="single" w:sz="4" w:space="0" w:color="auto"/>
+              <w:left w:val="single" w:sz="4" w:space="0" w:color="auto"/>
+              <w:bottom w:val="single" w:sz="4" w:space="0" w:color="auto"/>
+              <w:right w:val="single" w:sz="4" w:space="0" w:color="auto"/>
+            </w:tcBorders>
+            <w:vAlign w:val="center"/>
+          </w:tcPr>
+          <w:p>
+            <w:pPr>
+              <w:rPr>
+                <w:rFonts w:ascii="Times New Roman" w:hAnsi="Times New Roman" w:cs="Times New Roman"/>
+                <w:sz w:val="24"/>
+                <w:szCs w:val="24"/>
+              </w:rPr>
+            </w:pPr>
           </w:p>
         </w:tc>
       </w:tr>
       <w:tr>
         <w:trPr>
-          <w:trHeight w:val="873"/>
+          <w:trHeight w:val="288"/>
         </w:trPr>
         <w:tc>
           <w:tcPr>
-            <w:tcW w:w="3708" w:type="dxa"/>
+            <w:tcW w:w="4068" w:type="dxa"/>
+            <w:vMerge w:val="restart"/>
             <w:tcBorders>
               <w:top w:val="nil"/>
               <w:left w:val="nil"/>
-              <w:bottom w:val="nil"/>
-              <w:right w:val="nil"/>
-            </w:tcBorders>
-            <w:vAlign w:val="center"/>
-          </w:tcPr>
-          <w:p>
-            <w:pPr>
-              <w:rPr>
-                <w:rFonts w:ascii="Times New Roman" w:hAnsi="Times New Roman" w:cs="Times New Roman"/>
+              <w:right w:val="nil"/>
+            </w:tcBorders>
+            <w:vAlign w:val="center"/>
+          </w:tcPr>
+          <w:p>
+            <w:pPr>
+              <w:rPr>
+                <w:rFonts w:ascii="Times New Roman" w:hAnsi="Times New Roman" w:cs="Times New Roman"/>
+                <w:b/>
                 <w:sz w:val="24"/>
                 <w:szCs w:val="24"/>
               </w:rPr>
@@ -328,6 +262,7 @@
             <w:r>
               <w:rPr>
                 <w:rFonts w:ascii="Times New Roman" w:hAnsi="Times New Roman" w:cs="Times New Roman"/>
+                <w:b/>
                 <w:sz w:val="24"/>
                 <w:szCs w:val="24"/>
               </w:rPr>
@@ -337,11 +272,55 @@
         </w:tc>
         <w:tc>
           <w:tcPr>
-            <w:tcW w:w="9468" w:type="dxa"/>
+            <w:tcW w:w="4140" w:type="dxa"/>
+            <w:gridSpan w:val="3"/>
             <w:tcBorders>
               <w:top w:val="nil"/>
               <w:left w:val="nil"/>
+              <w:bottom w:val="single" w:sz="4" w:space="0" w:color="auto"/>
+              <w:right w:val="nil"/>
+            </w:tcBorders>
+            <w:vAlign w:val="center"/>
+          </w:tcPr>
+          <w:p>
+            <w:pPr>
+              <w:rPr>
+                <w:rFonts w:ascii="Times New Roman" w:hAnsi="Times New Roman" w:cs="Times New Roman"/>
+                <w:sz w:val="24"/>
+                <w:szCs w:val="24"/>
+              </w:rPr>
+            </w:pPr>
+          </w:p>
+        </w:tc>
+        <w:tc>
+          <w:tcPr>
+            <w:tcW w:w="270" w:type="dxa"/>
+            <w:tcBorders>
+              <w:top w:val="nil"/>
+              <w:left w:val="nil"/>
               <w:bottom w:val="nil"/>
+              <w:right w:val="nil"/>
+            </w:tcBorders>
+            <w:vAlign w:val="center"/>
+          </w:tcPr>
+          <w:p>
+            <w:pPr>
+              <w:rPr>
+                <w:rFonts w:ascii="Times New Roman" w:hAnsi="Times New Roman" w:cs="Times New Roman"/>
+                <w:sz w:val="24"/>
+                <w:szCs w:val="24"/>
+              </w:rPr>
+            </w:pPr>
+          </w:p>
+        </w:tc>
+        <w:tc>
+          <w:tcPr>
+            <w:tcW w:w="4698" w:type="dxa"/>
+            <w:gridSpan w:val="4"/>
+            <w:tcBorders>
+              <w:top w:val="nil"/>
+              <w:left w:val="nil"/>
+              <w:bottom w:val="single" w:sz="4" w:space="0" w:color="auto"/>
               <w:right w:val="nil"/>
             </w:tcBorders>
             <w:vAlign w:val="center"/>
@@ -359,11 +338,54 @@
       </w:tr>
       <w:tr>
         <w:trPr>
-          <w:trHeight w:val="873"/>
+          <w:trHeight w:val="288"/>
         </w:trPr>
         <w:tc>
           <w:tcPr>
-            <w:tcW w:w="3708" w:type="dxa"/>
+            <w:tcW w:w="4068" w:type="dxa"/>
+            <w:vMerge/>
+            <w:tcBorders>
+              <w:left w:val="nil"/>
+              <w:right w:val="nil"/>
+            </w:tcBorders>
+            <w:vAlign w:val="center"/>
+          </w:tcPr>
+          <w:p>
+            <w:pPr>
+              <w:rPr>
+                <w:rFonts w:ascii="Times New Roman" w:hAnsi="Times New Roman" w:cs="Times New Roman"/>
+                <w:b/>
+                <w:sz w:val="24"/>
+                <w:szCs w:val="24"/>
+              </w:rPr>
+            </w:pPr>
+          </w:p>
+        </w:tc>
+        <w:tc>
+          <w:tcPr>
+            <w:tcW w:w="4140" w:type="dxa"/>
+            <w:gridSpan w:val="3"/>
+            <w:tcBorders>
+              <w:top w:val="single" w:sz="4" w:space="0" w:color="auto"/>
+              <w:left w:val="nil"/>
+              <w:bottom w:val="single" w:sz="4" w:space="0" w:color="auto"/>
+              <w:right w:val="nil"/>
+            </w:tcBorders>
+            <w:vAlign w:val="center"/>
+          </w:tcPr>
+          <w:p>
+            <w:pPr>
+              <w:rPr>
+                <w:rFonts w:ascii="Times New Roman" w:hAnsi="Times New Roman" w:cs="Times New Roman"/>
+                <w:sz w:val="24"/>
+                <w:szCs w:val="24"/>
+              </w:rPr>
+            </w:pPr>
+          </w:p>
+        </w:tc>
+        <w:tc>
+          <w:tcPr>
+            <w:tcW w:w="270" w:type="dxa"/>
             <w:tcBorders>
               <w:top w:val="nil"/>
               <w:left w:val="nil"/>
@@ -380,9 +402,151 @@
                 <w:szCs w:val="24"/>
               </w:rPr>
             </w:pPr>
+          </w:p>
+        </w:tc>
+        <w:tc>
+          <w:tcPr>
+            <w:tcW w:w="4698" w:type="dxa"/>
+            <w:gridSpan w:val="4"/>
+            <w:tcBorders>
+              <w:top w:val="single" w:sz="4" w:space="0" w:color="auto"/>
+              <w:left w:val="nil"/>
+              <w:bottom w:val="single" w:sz="4" w:space="0" w:color="auto"/>
+              <w:right w:val="nil"/>
+            </w:tcBorders>
+            <w:vAlign w:val="center"/>
+          </w:tcPr>
+          <w:p>
+            <w:pPr>
+              <w:rPr>
+                <w:rFonts w:ascii="Times New Roman" w:hAnsi="Times New Roman" w:cs="Times New Roman"/>
+                <w:sz w:val="24"/>
+                <w:szCs w:val="24"/>
+              </w:rPr>
+            </w:pPr>
+          </w:p>
+        </w:tc>
+      </w:tr>
+      <w:tr>
+        <w:trPr>
+          <w:trHeight w:val="20"/>
+        </w:trPr>
+        <w:tc>
+          <w:tcPr>
+            <w:tcW w:w="4068" w:type="dxa"/>
+            <w:vMerge/>
+            <w:tcBorders>
+              <w:left w:val="nil"/>
+              <w:bottom w:val="nil"/>
+              <w:right w:val="nil"/>
+            </w:tcBorders>
+            <w:vAlign w:val="center"/>
+          </w:tcPr>
+          <w:p>
+            <w:pPr>
+              <w:rPr>
+                <w:rFonts w:ascii="Times New Roman" w:hAnsi="Times New Roman" w:cs="Times New Roman"/>
+                <w:b/>
+                <w:sz w:val="24"/>
+                <w:szCs w:val="24"/>
+              </w:rPr>
+            </w:pPr>
+          </w:p>
+        </w:tc>
+        <w:tc>
+          <w:tcPr>
+            <w:tcW w:w="2796" w:type="dxa"/>
+            <w:tcBorders>
+              <w:top w:val="nil"/>
+              <w:left w:val="nil"/>
+              <w:bottom w:val="single" w:sz="4" w:space="0" w:color="auto"/>
+              <w:right w:val="nil"/>
+            </w:tcBorders>
+            <w:vAlign w:val="center"/>
+          </w:tcPr>
+          <w:p>
+            <w:pPr>
+              <w:rPr>
+                <w:rFonts w:ascii="Times New Roman" w:hAnsi="Times New Roman" w:cs="Times New Roman"/>
+                <w:sz w:val="6"/>
+                <w:szCs w:val="24"/>
+              </w:rPr>
+            </w:pPr>
+          </w:p>
+        </w:tc>
+        <w:tc>
+          <w:tcPr>
+            <w:tcW w:w="3156" w:type="dxa"/>
+            <w:gridSpan w:val="5"/>
+            <w:tcBorders>
+              <w:top w:val="nil"/>
+              <w:left w:val="nil"/>
+              <w:bottom w:val="single" w:sz="4" w:space="0" w:color="auto"/>
+              <w:right w:val="nil"/>
+            </w:tcBorders>
+            <w:vAlign w:val="center"/>
+          </w:tcPr>
+          <w:p>
+            <w:pPr>
+              <w:rPr>
+                <w:rFonts w:ascii="Times New Roman" w:hAnsi="Times New Roman" w:cs="Times New Roman"/>
+                <w:sz w:val="4"/>
+                <w:szCs w:val="24"/>
+              </w:rPr>
+            </w:pPr>
+          </w:p>
+        </w:tc>
+        <w:tc>
+          <w:tcPr>
+            <w:tcW w:w="3156" w:type="dxa"/>
+            <w:gridSpan w:val="2"/>
+            <w:tcBorders>
+              <w:top w:val="nil"/>
+              <w:left w:val="nil"/>
+              <w:bottom w:val="single" w:sz="4" w:space="0" w:color="auto"/>
+              <w:right w:val="nil"/>
+            </w:tcBorders>
+            <w:vAlign w:val="center"/>
+          </w:tcPr>
+          <w:p>
+            <w:pPr>
+              <w:rPr>
+                <w:rFonts w:ascii="Times New Roman" w:hAnsi="Times New Roman" w:cs="Times New Roman"/>
+                <w:sz w:val="4"/>
+                <w:szCs w:val="24"/>
+              </w:rPr>
+            </w:pPr>
+          </w:p>
+        </w:tc>
+      </w:tr>
+      <w:tr>
+        <w:trPr>
+          <w:trHeight w:val="70"/>
+        </w:trPr>
+        <w:tc>
+          <w:tcPr>
+            <w:tcW w:w="4068" w:type="dxa"/>
+            <w:tcBorders>
+              <w:top w:val="nil"/>
+              <w:left w:val="nil"/>
+              <w:bottom w:val="nil"/>
+              <w:right w:val="single" w:sz="4" w:space="0" w:color="auto"/>
+            </w:tcBorders>
+            <w:vAlign w:val="center"/>
+          </w:tcPr>
+          <w:p>
+            <w:pPr>
+              <w:rPr>
+                <w:rFonts w:ascii="Times New Roman" w:hAnsi="Times New Roman" w:cs="Times New Roman"/>
+                <w:b/>
+                <w:sz w:val="24"/>
+                <w:szCs w:val="24"/>
+              </w:rPr>
+            </w:pPr>
             <w:r>
               <w:rPr>
                 <w:rFonts w:ascii="Times New Roman" w:hAnsi="Times New Roman" w:cs="Times New Roman"/>
+                <w:b/>
                 <w:sz w:val="24"/>
                 <w:szCs w:val="24"/>
               </w:rPr>
@@ -392,11 +556,2776 @@
         </w:tc>
         <w:tc>
           <w:tcPr>
-            <w:tcW w:w="9468" w:type="dxa"/>
+            <w:tcW w:w="9108" w:type="dxa"/>
+            <w:gridSpan w:val="8"/>
+            <w:tcBorders>
+              <w:top w:val="single" w:sz="4" w:space="0" w:color="auto"/>
+              <w:left w:val="single" w:sz="4" w:space="0" w:color="auto"/>
+              <w:bottom w:val="single" w:sz="4" w:space="0" w:color="auto"/>
+              <w:right w:val="single" w:sz="4" w:space="0" w:color="auto"/>
+            </w:tcBorders>
+            <w:vAlign w:val="center"/>
+          </w:tcPr>
+          <w:p>
+            <w:pPr>
+              <w:rPr>
+                <w:rFonts w:ascii="Times New Roman" w:hAnsi="Times New Roman" w:cs="Times New Roman"/>
+                <w:sz w:val="24"/>
+                <w:szCs w:val="24"/>
+              </w:rPr>
+            </w:pPr>
+          </w:p>
+        </w:tc>
+      </w:tr>
+      <w:tr>
+        <w:trPr>
+          <w:trHeight w:val="144"/>
+        </w:trPr>
+        <w:tc>
+          <w:tcPr>
+            <w:tcW w:w="4068" w:type="dxa"/>
             <w:tcBorders>
               <w:top w:val="nil"/>
               <w:left w:val="nil"/>
+              <w:bottom w:val="double" w:sz="4" w:space="0" w:color="auto"/>
+              <w:right w:val="nil"/>
+            </w:tcBorders>
+            <w:vAlign w:val="center"/>
+          </w:tcPr>
+          <w:p>
+            <w:pPr>
+              <w:jc w:val="center"/>
+              <w:rPr>
+                <w:rFonts w:ascii="Times New Roman" w:hAnsi="Times New Roman" w:cs="Times New Roman"/>
+                <w:sz w:val="8"/>
+                <w:szCs w:val="24"/>
+              </w:rPr>
+            </w:pPr>
+          </w:p>
+        </w:tc>
+        <w:tc>
+          <w:tcPr>
+            <w:tcW w:w="2796" w:type="dxa"/>
+            <w:tcBorders>
+              <w:top w:val="single" w:sz="4" w:space="0" w:color="auto"/>
+              <w:left w:val="nil"/>
+              <w:bottom w:val="double" w:sz="4" w:space="0" w:color="auto"/>
+              <w:right w:val="nil"/>
+            </w:tcBorders>
+            <w:vAlign w:val="center"/>
+          </w:tcPr>
+          <w:p>
+            <w:pPr>
+              <w:jc w:val="center"/>
+              <w:rPr>
+                <w:rFonts w:ascii="Times New Roman" w:hAnsi="Times New Roman" w:cs="Times New Roman"/>
+                <w:sz w:val="8"/>
+                <w:szCs w:val="24"/>
+              </w:rPr>
+            </w:pPr>
+          </w:p>
+        </w:tc>
+        <w:tc>
+          <w:tcPr>
+            <w:tcW w:w="3156" w:type="dxa"/>
+            <w:gridSpan w:val="5"/>
+            <w:tcBorders>
+              <w:top w:val="single" w:sz="4" w:space="0" w:color="auto"/>
+              <w:left w:val="nil"/>
+              <w:bottom w:val="double" w:sz="4" w:space="0" w:color="auto"/>
+              <w:right w:val="nil"/>
+            </w:tcBorders>
+            <w:vAlign w:val="center"/>
+          </w:tcPr>
+          <w:p>
+            <w:pPr>
+              <w:jc w:val="center"/>
+              <w:rPr>
+                <w:rFonts w:ascii="Times New Roman" w:hAnsi="Times New Roman" w:cs="Times New Roman"/>
+                <w:sz w:val="8"/>
+                <w:szCs w:val="24"/>
+              </w:rPr>
+            </w:pPr>
+          </w:p>
+        </w:tc>
+        <w:tc>
+          <w:tcPr>
+            <w:tcW w:w="3156" w:type="dxa"/>
+            <w:gridSpan w:val="2"/>
+            <w:tcBorders>
+              <w:top w:val="single" w:sz="4" w:space="0" w:color="auto"/>
+              <w:left w:val="nil"/>
+              <w:bottom w:val="double" w:sz="4" w:space="0" w:color="auto"/>
+              <w:right w:val="nil"/>
+            </w:tcBorders>
+            <w:vAlign w:val="center"/>
+          </w:tcPr>
+          <w:p>
+            <w:pPr>
+              <w:jc w:val="center"/>
+              <w:rPr>
+                <w:rFonts w:ascii="Times New Roman" w:hAnsi="Times New Roman" w:cs="Times New Roman"/>
+                <w:sz w:val="8"/>
+                <w:szCs w:val="24"/>
+              </w:rPr>
+            </w:pPr>
+          </w:p>
+        </w:tc>
+      </w:tr>
+      <w:tr>
+        <w:trPr>
+          <w:trHeight w:val="20"/>
+        </w:trPr>
+        <w:tc>
+          <w:tcPr>
+            <w:tcW w:w="4068" w:type="dxa"/>
+            <w:tcBorders>
+              <w:top w:val="double" w:sz="4" w:space="0" w:color="auto"/>
+              <w:left w:val="nil"/>
+              <w:bottom w:val="double" w:sz="4" w:space="0" w:color="auto"/>
+              <w:right w:val="nil"/>
+            </w:tcBorders>
+            <w:vAlign w:val="center"/>
+          </w:tcPr>
+          <w:p>
+            <w:pPr>
+              <w:jc w:val="center"/>
+              <w:rPr>
+                <w:rFonts w:ascii="Times New Roman" w:hAnsi="Times New Roman" w:cs="Times New Roman"/>
+                <w:sz w:val="18"/>
+                <w:szCs w:val="24"/>
+              </w:rPr>
+            </w:pPr>
+            <w:r>
+              <w:rPr>
+                <w:rFonts w:ascii="Times New Roman" w:hAnsi="Times New Roman" w:cs="Times New Roman"/>
+                <w:sz w:val="20"/>
+                <w:szCs w:val="24"/>
+              </w:rPr>
+              <w:t>Consultations</w:t>
+            </w:r>
+          </w:p>
+        </w:tc>
+        <w:tc>
+          <w:tcPr>
+            <w:tcW w:w="2796" w:type="dxa"/>
+            <w:tcBorders>
+              <w:top w:val="double" w:sz="4" w:space="0" w:color="auto"/>
+              <w:left w:val="nil"/>
+              <w:bottom w:val="double" w:sz="4" w:space="0" w:color="auto"/>
+              <w:right w:val="nil"/>
+            </w:tcBorders>
+            <w:vAlign w:val="bottom"/>
+          </w:tcPr>
+          <w:p>
+            <w:pPr>
+              <w:jc w:val="center"/>
+              <w:rPr>
+                <w:rFonts w:ascii="Times New Roman" w:hAnsi="Times New Roman" w:cs="Times New Roman"/>
+                <w:b/>
+                <w:sz w:val="18"/>
+                <w:szCs w:val="24"/>
+              </w:rPr>
+            </w:pPr>
+            <w:r>
+              <w:rPr>
+                <w:rFonts w:ascii="Times New Roman" w:hAnsi="Times New Roman" w:cs="Times New Roman"/>
+                <w:b/>
+                <w:sz w:val="18"/>
+                <w:szCs w:val="24"/>
+              </w:rPr>
+              <w:t>Date and Time of Consultation</w:t>
+            </w:r>
+          </w:p>
+        </w:tc>
+        <w:tc>
+          <w:tcPr>
+            <w:tcW w:w="3156" w:type="dxa"/>
+            <w:gridSpan w:val="5"/>
+            <w:tcBorders>
+              <w:top w:val="double" w:sz="4" w:space="0" w:color="auto"/>
+              <w:left w:val="nil"/>
+              <w:bottom w:val="double" w:sz="4" w:space="0" w:color="auto"/>
+              <w:right w:val="nil"/>
+            </w:tcBorders>
+            <w:vAlign w:val="bottom"/>
+          </w:tcPr>
+          <w:p>
+            <w:pPr>
+              <w:jc w:val="center"/>
+              <w:rPr>
+                <w:rFonts w:ascii="Times New Roman" w:hAnsi="Times New Roman" w:cs="Times New Roman"/>
+                <w:b/>
+                <w:sz w:val="18"/>
+                <w:szCs w:val="24"/>
+              </w:rPr>
+            </w:pPr>
+            <w:r>
+              <w:rPr>
+                <w:rFonts w:ascii="Times New Roman" w:hAnsi="Times New Roman" w:cs="Times New Roman"/>
+                <w:b/>
+                <w:sz w:val="18"/>
+                <w:szCs w:val="24"/>
+              </w:rPr>
+              <w:t>Project Manager’s Signature</w:t>
+            </w:r>
+          </w:p>
+        </w:tc>
+        <w:tc>
+          <w:tcPr>
+            <w:tcW w:w="3156" w:type="dxa"/>
+            <w:gridSpan w:val="2"/>
+            <w:tcBorders>
+              <w:top w:val="double" w:sz="4" w:space="0" w:color="auto"/>
+              <w:left w:val="nil"/>
+              <w:bottom w:val="double" w:sz="4" w:space="0" w:color="auto"/>
+              <w:right w:val="nil"/>
+            </w:tcBorders>
+            <w:vAlign w:val="bottom"/>
+          </w:tcPr>
+          <w:p>
+            <w:pPr>
+              <w:jc w:val="center"/>
+              <w:rPr>
+                <w:rFonts w:ascii="Times New Roman" w:hAnsi="Times New Roman" w:cs="Times New Roman"/>
+                <w:b/>
+                <w:sz w:val="18"/>
+                <w:szCs w:val="24"/>
+              </w:rPr>
+            </w:pPr>
+            <w:r>
+              <w:rPr>
+                <w:rFonts w:ascii="Times New Roman" w:hAnsi="Times New Roman" w:cs="Times New Roman"/>
+                <w:b/>
+                <w:sz w:val="18"/>
+                <w:szCs w:val="24"/>
+              </w:rPr>
+              <w:t>Adviser’s Signature</w:t>
+            </w:r>
+          </w:p>
+        </w:tc>
+      </w:tr>
+      <w:tr>
+        <w:trPr>
+          <w:trHeight w:val="303"/>
+        </w:trPr>
+        <w:tc>
+          <w:tcPr>
+            <w:tcW w:w="4068" w:type="dxa"/>
+            <w:tcBorders>
+              <w:top w:val="double" w:sz="4" w:space="0" w:color="auto"/>
+              <w:left w:val="nil"/>
               <w:bottom w:val="nil"/>
+              <w:right w:val="single" w:sz="4" w:space="0" w:color="auto"/>
+            </w:tcBorders>
+          </w:tcPr>
+          <w:p>
+            <w:pPr>
+              <w:rPr>
+                <w:rFonts w:ascii="Times New Roman" w:hAnsi="Times New Roman" w:cs="Times New Roman"/>
+                <w:b/>
+                <w:sz w:val="24"/>
+                <w:szCs w:val="24"/>
+              </w:rPr>
+            </w:pPr>
+            <w:r>
+              <w:rPr>
+                <w:rFonts w:ascii="Times New Roman" w:hAnsi="Times New Roman" w:cs="Times New Roman"/>
+                <w:b/>
+                <w:sz w:val="24"/>
+                <w:szCs w:val="24"/>
+              </w:rPr>
+              <w:t>1</w:t>
+            </w:r>
+            <w:r>
+              <w:rPr>
+                <w:rFonts w:ascii="Times New Roman" w:hAnsi="Times New Roman" w:cs="Times New Roman"/>
+                <w:b/>
+                <w:sz w:val="24"/>
+                <w:szCs w:val="24"/>
+                <w:vertAlign w:val="superscript"/>
+              </w:rPr>
+              <w:t>st</w:t>
+            </w:r>
+            <w:r>
+              <w:rPr>
+                <w:rFonts w:ascii="Times New Roman" w:hAnsi="Times New Roman" w:cs="Times New Roman"/>
+                <w:b/>
+                <w:sz w:val="24"/>
+                <w:szCs w:val="24"/>
+              </w:rPr>
+              <w:t xml:space="preserve"> Consultation</w:t>
+            </w:r>
+          </w:p>
+        </w:tc>
+        <w:tc>
+          <w:tcPr>
+            <w:tcW w:w="2796" w:type="dxa"/>
+            <w:tcBorders>
+              <w:top w:val="nil"/>
+              <w:left w:val="single" w:sz="4" w:space="0" w:color="auto"/>
+              <w:bottom w:val="single" w:sz="4" w:space="0" w:color="auto"/>
+              <w:right w:val="single" w:sz="4" w:space="0" w:color="auto"/>
+            </w:tcBorders>
+            <w:vAlign w:val="center"/>
+          </w:tcPr>
+          <w:p>
+            <w:pPr>
+              <w:rPr>
+                <w:rFonts w:ascii="Times New Roman" w:hAnsi="Times New Roman" w:cs="Times New Roman"/>
+                <w:sz w:val="24"/>
+                <w:szCs w:val="24"/>
+              </w:rPr>
+            </w:pPr>
+          </w:p>
+        </w:tc>
+        <w:tc>
+          <w:tcPr>
+            <w:tcW w:w="354" w:type="dxa"/>
+            <w:tcBorders>
+              <w:top w:val="double" w:sz="4" w:space="0" w:color="auto"/>
+              <w:left w:val="single" w:sz="4" w:space="0" w:color="auto"/>
+              <w:bottom w:val="nil"/>
+              <w:right w:val="single" w:sz="4" w:space="0" w:color="auto"/>
+            </w:tcBorders>
+            <w:vAlign w:val="center"/>
+          </w:tcPr>
+          <w:p>
+            <w:pPr>
+              <w:rPr>
+                <w:rFonts w:ascii="Times New Roman" w:hAnsi="Times New Roman" w:cs="Times New Roman"/>
+                <w:sz w:val="24"/>
+                <w:szCs w:val="24"/>
+              </w:rPr>
+            </w:pPr>
+          </w:p>
+        </w:tc>
+        <w:tc>
+          <w:tcPr>
+            <w:tcW w:w="2610" w:type="dxa"/>
+            <w:gridSpan w:val="3"/>
+            <w:tcBorders>
+              <w:top w:val="nil"/>
+              <w:left w:val="single" w:sz="4" w:space="0" w:color="auto"/>
+              <w:bottom w:val="single" w:sz="4" w:space="0" w:color="auto"/>
+              <w:right w:val="single" w:sz="4" w:space="0" w:color="auto"/>
+            </w:tcBorders>
+            <w:vAlign w:val="center"/>
+          </w:tcPr>
+          <w:p>
+            <w:pPr>
+              <w:rPr>
+                <w:rFonts w:ascii="Times New Roman" w:hAnsi="Times New Roman" w:cs="Times New Roman"/>
+                <w:sz w:val="24"/>
+                <w:szCs w:val="24"/>
+              </w:rPr>
+            </w:pPr>
+          </w:p>
+        </w:tc>
+        <w:tc>
+          <w:tcPr>
+            <w:tcW w:w="360" w:type="dxa"/>
+            <w:gridSpan w:val="2"/>
+            <w:tcBorders>
+              <w:top w:val="double" w:sz="4" w:space="0" w:color="auto"/>
+              <w:left w:val="single" w:sz="4" w:space="0" w:color="auto"/>
+              <w:bottom w:val="nil"/>
+              <w:right w:val="single" w:sz="4" w:space="0" w:color="auto"/>
+            </w:tcBorders>
+            <w:vAlign w:val="center"/>
+          </w:tcPr>
+          <w:p>
+            <w:pPr>
+              <w:rPr>
+                <w:rFonts w:ascii="Times New Roman" w:hAnsi="Times New Roman" w:cs="Times New Roman"/>
+                <w:sz w:val="24"/>
+                <w:szCs w:val="24"/>
+              </w:rPr>
+            </w:pPr>
+          </w:p>
+        </w:tc>
+        <w:tc>
+          <w:tcPr>
+            <w:tcW w:w="2988" w:type="dxa"/>
+            <w:tcBorders>
+              <w:top w:val="nil"/>
+              <w:left w:val="single" w:sz="4" w:space="0" w:color="auto"/>
+              <w:bottom w:val="single" w:sz="4" w:space="0" w:color="auto"/>
+              <w:right w:val="single" w:sz="4" w:space="0" w:color="auto"/>
+            </w:tcBorders>
+            <w:vAlign w:val="center"/>
+          </w:tcPr>
+          <w:p>
+            <w:pPr>
+              <w:rPr>
+                <w:rFonts w:ascii="Times New Roman" w:hAnsi="Times New Roman" w:cs="Times New Roman"/>
+                <w:sz w:val="24"/>
+                <w:szCs w:val="24"/>
+              </w:rPr>
+            </w:pPr>
+          </w:p>
+        </w:tc>
+      </w:tr>
+      <w:tr>
+        <w:trPr>
+          <w:trHeight w:val="350"/>
+        </w:trPr>
+        <w:tc>
+          <w:tcPr>
+            <w:tcW w:w="4068" w:type="dxa"/>
+            <w:tcBorders>
+              <w:top w:val="nil"/>
+              <w:left w:val="nil"/>
+              <w:bottom w:val="single" w:sz="4" w:space="0" w:color="auto"/>
+              <w:right w:val="nil"/>
+            </w:tcBorders>
+          </w:tcPr>
+          <w:p>
+            <w:pPr>
+              <w:jc w:val="center"/>
+              <w:rPr>
+                <w:rFonts w:ascii="Times New Roman" w:hAnsi="Times New Roman" w:cs="Times New Roman"/>
+                <w:sz w:val="24"/>
+                <w:szCs w:val="24"/>
+              </w:rPr>
+            </w:pPr>
+            <w:r>
+              <w:rPr>
+                <w:rFonts w:ascii="Times New Roman" w:hAnsi="Times New Roman" w:cs="Times New Roman"/>
+                <w:sz w:val="20"/>
+                <w:szCs w:val="24"/>
+              </w:rPr>
+              <w:t>should be within:</w:t>
+            </w:r>
+          </w:p>
+        </w:tc>
+        <w:tc>
+          <w:tcPr>
+            <w:tcW w:w="2796" w:type="dxa"/>
+            <w:tcBorders>
+              <w:top w:val="nil"/>
+              <w:left w:val="nil"/>
+              <w:bottom w:val="single" w:sz="4" w:space="0" w:color="auto"/>
+              <w:right w:val="nil"/>
+            </w:tcBorders>
+          </w:tcPr>
+          <w:p>
+            <w:pPr>
+              <w:rPr>
+                <w:rFonts w:ascii="Times New Roman" w:hAnsi="Times New Roman" w:cs="Times New Roman"/>
+                <w:b/>
+                <w:sz w:val="24"/>
+                <w:szCs w:val="24"/>
+              </w:rPr>
+            </w:pPr>
+            <w:r>
+              <w:rPr>
+                <w:rFonts w:ascii="Times New Roman" w:hAnsi="Times New Roman" w:cs="Times New Roman"/>
+                <w:b/>
+                <w:sz w:val="24"/>
+                <w:szCs w:val="24"/>
+              </w:rPr>
+              <w:t>Remarks:</w:t>
+            </w:r>
+          </w:p>
+        </w:tc>
+        <w:tc>
+          <w:tcPr>
+            <w:tcW w:w="3156" w:type="dxa"/>
+            <w:gridSpan w:val="5"/>
+            <w:tcBorders>
+              <w:top w:val="nil"/>
+              <w:left w:val="nil"/>
+              <w:bottom w:val="single" w:sz="4" w:space="0" w:color="auto"/>
+              <w:right w:val="nil"/>
+            </w:tcBorders>
+          </w:tcPr>
+          <w:p>
+            <w:pPr>
+              <w:rPr>
+                <w:rFonts w:ascii="Times New Roman" w:hAnsi="Times New Roman" w:cs="Times New Roman"/>
+                <w:sz w:val="24"/>
+                <w:szCs w:val="24"/>
+              </w:rPr>
+            </w:pPr>
+          </w:p>
+        </w:tc>
+        <w:tc>
+          <w:tcPr>
+            <w:tcW w:w="3156" w:type="dxa"/>
+            <w:gridSpan w:val="2"/>
+            <w:tcBorders>
+              <w:top w:val="nil"/>
+              <w:left w:val="nil"/>
+              <w:bottom w:val="single" w:sz="4" w:space="0" w:color="auto"/>
+              <w:right w:val="nil"/>
+            </w:tcBorders>
+          </w:tcPr>
+          <w:p>
+            <w:pPr>
+              <w:rPr>
+                <w:rFonts w:ascii="Times New Roman" w:hAnsi="Times New Roman" w:cs="Times New Roman"/>
+                <w:sz w:val="24"/>
+                <w:szCs w:val="24"/>
+              </w:rPr>
+            </w:pPr>
+          </w:p>
+        </w:tc>
+      </w:tr>
+      <w:tr>
+        <w:trPr>
+          <w:trHeight w:val="126"/>
+        </w:trPr>
+        <w:tc>
+          <w:tcPr>
+            <w:tcW w:w="4068" w:type="dxa"/>
+            <w:vMerge w:val="restart"/>
+            <w:tcBorders>
+              <w:top w:val="single" w:sz="4" w:space="0" w:color="auto"/>
+              <w:left w:val="nil"/>
+              <w:right w:val="nil"/>
+            </w:tcBorders>
+          </w:tcPr>
+          <w:p>
+            <w:pPr>
+              <w:rPr>
+                <w:rFonts w:ascii="Times New Roman" w:hAnsi="Times New Roman" w:cs="Times New Roman"/>
+                <w:sz w:val="20"/>
+                <w:szCs w:val="24"/>
+              </w:rPr>
+            </w:pPr>
+          </w:p>
+          <w:p>
+            <w:pPr>
+              <w:jc w:val="center"/>
+              <w:rPr>
+                <w:rFonts w:ascii="Times New Roman" w:hAnsi="Times New Roman" w:cs="Times New Roman"/>
+                <w:sz w:val="24"/>
+                <w:szCs w:val="24"/>
+              </w:rPr>
+            </w:pPr>
+            <w:r>
+              <w:rPr>
+                <w:rFonts w:ascii="Times New Roman" w:hAnsi="Times New Roman" w:cs="Times New Roman"/>
+                <w:sz w:val="20"/>
+                <w:szCs w:val="24"/>
+              </w:rPr>
+              <w:t>Chapter 1 must be completely delivered for adviser’s evaluation</w:t>
+            </w:r>
+          </w:p>
+        </w:tc>
+        <w:tc>
+          <w:tcPr>
+            <w:tcW w:w="9108" w:type="dxa"/>
+            <w:gridSpan w:val="8"/>
+            <w:tcBorders>
+              <w:top w:val="single" w:sz="4" w:space="0" w:color="auto"/>
+              <w:left w:val="nil"/>
+              <w:bottom w:val="single" w:sz="4" w:space="0" w:color="auto"/>
+              <w:right w:val="nil"/>
+            </w:tcBorders>
+            <w:vAlign w:val="center"/>
+          </w:tcPr>
+          <w:p>
+            <w:pPr>
+              <w:rPr>
+                <w:rFonts w:ascii="Times New Roman" w:hAnsi="Times New Roman" w:cs="Times New Roman"/>
+                <w:sz w:val="24"/>
+                <w:szCs w:val="24"/>
+              </w:rPr>
+            </w:pPr>
+          </w:p>
+        </w:tc>
+      </w:tr>
+      <w:tr>
+        <w:trPr>
+          <w:trHeight w:val="124"/>
+        </w:trPr>
+        <w:tc>
+          <w:tcPr>
+            <w:tcW w:w="4068" w:type="dxa"/>
+            <w:vMerge/>
+            <w:tcBorders>
+              <w:left w:val="nil"/>
+              <w:right w:val="nil"/>
+            </w:tcBorders>
+            <w:vAlign w:val="center"/>
+          </w:tcPr>
+          <w:p>
+            <w:pPr>
+              <w:rPr>
+                <w:rFonts w:ascii="Times New Roman" w:hAnsi="Times New Roman" w:cs="Times New Roman"/>
+                <w:sz w:val="20"/>
+                <w:szCs w:val="24"/>
+              </w:rPr>
+            </w:pPr>
+          </w:p>
+        </w:tc>
+        <w:tc>
+          <w:tcPr>
+            <w:tcW w:w="9108" w:type="dxa"/>
+            <w:gridSpan w:val="8"/>
+            <w:tcBorders>
+              <w:top w:val="single" w:sz="4" w:space="0" w:color="auto"/>
+              <w:left w:val="nil"/>
+              <w:bottom w:val="single" w:sz="4" w:space="0" w:color="auto"/>
+              <w:right w:val="nil"/>
+            </w:tcBorders>
+            <w:vAlign w:val="center"/>
+          </w:tcPr>
+          <w:p>
+            <w:pPr>
+              <w:rPr>
+                <w:rFonts w:ascii="Times New Roman" w:hAnsi="Times New Roman" w:cs="Times New Roman"/>
+                <w:sz w:val="24"/>
+                <w:szCs w:val="24"/>
+              </w:rPr>
+            </w:pPr>
+          </w:p>
+        </w:tc>
+      </w:tr>
+      <w:tr>
+        <w:trPr>
+          <w:trHeight w:val="124"/>
+        </w:trPr>
+        <w:tc>
+          <w:tcPr>
+            <w:tcW w:w="4068" w:type="dxa"/>
+            <w:vMerge/>
+            <w:tcBorders>
+              <w:left w:val="nil"/>
+              <w:right w:val="nil"/>
+            </w:tcBorders>
+            <w:vAlign w:val="center"/>
+          </w:tcPr>
+          <w:p>
+            <w:pPr>
+              <w:rPr>
+                <w:rFonts w:ascii="Times New Roman" w:hAnsi="Times New Roman" w:cs="Times New Roman"/>
+                <w:sz w:val="20"/>
+                <w:szCs w:val="24"/>
+              </w:rPr>
+            </w:pPr>
+          </w:p>
+        </w:tc>
+        <w:tc>
+          <w:tcPr>
+            <w:tcW w:w="9108" w:type="dxa"/>
+            <w:gridSpan w:val="8"/>
+            <w:tcBorders>
+              <w:top w:val="single" w:sz="4" w:space="0" w:color="auto"/>
+              <w:left w:val="nil"/>
+              <w:bottom w:val="single" w:sz="4" w:space="0" w:color="auto"/>
+              <w:right w:val="nil"/>
+            </w:tcBorders>
+            <w:vAlign w:val="center"/>
+          </w:tcPr>
+          <w:p>
+            <w:pPr>
+              <w:rPr>
+                <w:rFonts w:ascii="Times New Roman" w:hAnsi="Times New Roman" w:cs="Times New Roman"/>
+                <w:sz w:val="24"/>
+                <w:szCs w:val="24"/>
+              </w:rPr>
+            </w:pPr>
+          </w:p>
+        </w:tc>
+      </w:tr>
+      <w:tr>
+        <w:trPr>
+          <w:trHeight w:val="124"/>
+        </w:trPr>
+        <w:tc>
+          <w:tcPr>
+            <w:tcW w:w="4068" w:type="dxa"/>
+            <w:vMerge/>
+            <w:tcBorders>
+              <w:left w:val="nil"/>
+              <w:right w:val="nil"/>
+            </w:tcBorders>
+            <w:vAlign w:val="center"/>
+          </w:tcPr>
+          <w:p>
+            <w:pPr>
+              <w:rPr>
+                <w:rFonts w:ascii="Times New Roman" w:hAnsi="Times New Roman" w:cs="Times New Roman"/>
+                <w:sz w:val="20"/>
+                <w:szCs w:val="24"/>
+              </w:rPr>
+            </w:pPr>
+          </w:p>
+        </w:tc>
+        <w:tc>
+          <w:tcPr>
+            <w:tcW w:w="9108" w:type="dxa"/>
+            <w:gridSpan w:val="8"/>
+            <w:tcBorders>
+              <w:top w:val="single" w:sz="4" w:space="0" w:color="auto"/>
+              <w:left w:val="nil"/>
+              <w:bottom w:val="single" w:sz="4" w:space="0" w:color="auto"/>
+              <w:right w:val="nil"/>
+            </w:tcBorders>
+            <w:vAlign w:val="center"/>
+          </w:tcPr>
+          <w:p>
+            <w:pPr>
+              <w:rPr>
+                <w:rFonts w:ascii="Times New Roman" w:hAnsi="Times New Roman" w:cs="Times New Roman"/>
+                <w:sz w:val="24"/>
+                <w:szCs w:val="24"/>
+              </w:rPr>
+            </w:pPr>
+          </w:p>
+        </w:tc>
+      </w:tr>
+      <w:tr>
+        <w:trPr>
+          <w:trHeight w:val="124"/>
+        </w:trPr>
+        <w:tc>
+          <w:tcPr>
+            <w:tcW w:w="4068" w:type="dxa"/>
+            <w:vMerge/>
+            <w:tcBorders>
+              <w:left w:val="nil"/>
+              <w:right w:val="nil"/>
+            </w:tcBorders>
+            <w:vAlign w:val="center"/>
+          </w:tcPr>
+          <w:p>
+            <w:pPr>
+              <w:rPr>
+                <w:rFonts w:ascii="Times New Roman" w:hAnsi="Times New Roman" w:cs="Times New Roman"/>
+                <w:sz w:val="20"/>
+                <w:szCs w:val="24"/>
+              </w:rPr>
+            </w:pPr>
+          </w:p>
+        </w:tc>
+        <w:tc>
+          <w:tcPr>
+            <w:tcW w:w="9108" w:type="dxa"/>
+            <w:gridSpan w:val="8"/>
+            <w:tcBorders>
+              <w:top w:val="single" w:sz="4" w:space="0" w:color="auto"/>
+              <w:left w:val="nil"/>
+              <w:bottom w:val="single" w:sz="4" w:space="0" w:color="auto"/>
+              <w:right w:val="nil"/>
+            </w:tcBorders>
+            <w:vAlign w:val="center"/>
+          </w:tcPr>
+          <w:p>
+            <w:pPr>
+              <w:rPr>
+                <w:rFonts w:ascii="Times New Roman" w:hAnsi="Times New Roman" w:cs="Times New Roman"/>
+                <w:sz w:val="24"/>
+                <w:szCs w:val="24"/>
+              </w:rPr>
+            </w:pPr>
+          </w:p>
+        </w:tc>
+      </w:tr>
+      <w:tr>
+        <w:trPr>
+          <w:trHeight w:val="124"/>
+        </w:trPr>
+        <w:tc>
+          <w:tcPr>
+            <w:tcW w:w="4068" w:type="dxa"/>
+            <w:vMerge/>
+            <w:tcBorders>
+              <w:left w:val="nil"/>
+              <w:right w:val="nil"/>
+            </w:tcBorders>
+            <w:vAlign w:val="center"/>
+          </w:tcPr>
+          <w:p>
+            <w:pPr>
+              <w:rPr>
+                <w:rFonts w:ascii="Times New Roman" w:hAnsi="Times New Roman" w:cs="Times New Roman"/>
+                <w:sz w:val="20"/>
+                <w:szCs w:val="24"/>
+              </w:rPr>
+            </w:pPr>
+          </w:p>
+        </w:tc>
+        <w:tc>
+          <w:tcPr>
+            <w:tcW w:w="9108" w:type="dxa"/>
+            <w:gridSpan w:val="8"/>
+            <w:tcBorders>
+              <w:top w:val="single" w:sz="4" w:space="0" w:color="auto"/>
+              <w:left w:val="nil"/>
+              <w:bottom w:val="single" w:sz="4" w:space="0" w:color="auto"/>
+              <w:right w:val="nil"/>
+            </w:tcBorders>
+            <w:vAlign w:val="center"/>
+          </w:tcPr>
+          <w:p>
+            <w:pPr>
+              <w:rPr>
+                <w:rFonts w:ascii="Times New Roman" w:hAnsi="Times New Roman" w:cs="Times New Roman"/>
+                <w:sz w:val="24"/>
+                <w:szCs w:val="24"/>
+              </w:rPr>
+            </w:pPr>
+          </w:p>
+        </w:tc>
+      </w:tr>
+      <w:tr>
+        <w:trPr>
+          <w:trHeight w:val="124"/>
+        </w:trPr>
+        <w:tc>
+          <w:tcPr>
+            <w:tcW w:w="4068" w:type="dxa"/>
+            <w:vMerge/>
+            <w:tcBorders>
+              <w:left w:val="nil"/>
+              <w:bottom w:val="double" w:sz="4" w:space="0" w:color="auto"/>
+              <w:right w:val="nil"/>
+            </w:tcBorders>
+            <w:vAlign w:val="center"/>
+          </w:tcPr>
+          <w:p>
+            <w:pPr>
+              <w:rPr>
+                <w:rFonts w:ascii="Times New Roman" w:hAnsi="Times New Roman" w:cs="Times New Roman"/>
+                <w:sz w:val="20"/>
+                <w:szCs w:val="24"/>
+              </w:rPr>
+            </w:pPr>
+          </w:p>
+        </w:tc>
+        <w:tc>
+          <w:tcPr>
+            <w:tcW w:w="9108" w:type="dxa"/>
+            <w:gridSpan w:val="8"/>
+            <w:tcBorders>
+              <w:top w:val="single" w:sz="4" w:space="0" w:color="auto"/>
+              <w:left w:val="nil"/>
+              <w:bottom w:val="double" w:sz="4" w:space="0" w:color="auto"/>
+              <w:right w:val="nil"/>
+            </w:tcBorders>
+            <w:vAlign w:val="center"/>
+          </w:tcPr>
+          <w:p>
+            <w:pPr>
+              <w:rPr>
+                <w:rFonts w:ascii="Times New Roman" w:hAnsi="Times New Roman" w:cs="Times New Roman"/>
+                <w:sz w:val="24"/>
+                <w:szCs w:val="24"/>
+              </w:rPr>
+            </w:pPr>
+          </w:p>
+        </w:tc>
+      </w:tr>
+      <w:tr>
+        <w:trPr>
+          <w:trHeight w:val="303"/>
+        </w:trPr>
+        <w:tc>
+          <w:tcPr>
+            <w:tcW w:w="4068" w:type="dxa"/>
+            <w:tcBorders>
+              <w:top w:val="double" w:sz="4" w:space="0" w:color="auto"/>
+              <w:left w:val="nil"/>
+              <w:bottom w:val="nil"/>
+              <w:right w:val="single" w:sz="4" w:space="0" w:color="auto"/>
+            </w:tcBorders>
+          </w:tcPr>
+          <w:p>
+            <w:pPr>
+              <w:rPr>
+                <w:rFonts w:ascii="Times New Roman" w:hAnsi="Times New Roman" w:cs="Times New Roman"/>
+                <w:b/>
+                <w:sz w:val="24"/>
+                <w:szCs w:val="24"/>
+              </w:rPr>
+            </w:pPr>
+            <w:r>
+              <w:rPr>
+                <w:rFonts w:ascii="Times New Roman" w:hAnsi="Times New Roman" w:cs="Times New Roman"/>
+                <w:b/>
+                <w:sz w:val="24"/>
+                <w:szCs w:val="24"/>
+              </w:rPr>
+              <w:t>2</w:t>
+            </w:r>
+            <w:r>
+              <w:rPr>
+                <w:rFonts w:ascii="Times New Roman" w:hAnsi="Times New Roman" w:cs="Times New Roman"/>
+                <w:b/>
+                <w:sz w:val="24"/>
+                <w:szCs w:val="24"/>
+                <w:vertAlign w:val="superscript"/>
+              </w:rPr>
+              <w:t>nd</w:t>
+            </w:r>
+            <w:r>
+              <w:rPr>
+                <w:rFonts w:ascii="Times New Roman" w:hAnsi="Times New Roman" w:cs="Times New Roman"/>
+                <w:b/>
+                <w:sz w:val="24"/>
+                <w:szCs w:val="24"/>
+              </w:rPr>
+              <w:t xml:space="preserve"> </w:t>
+            </w:r>
+            <w:r>
+              <w:rPr>
+                <w:rFonts w:ascii="Times New Roman" w:hAnsi="Times New Roman" w:cs="Times New Roman"/>
+                <w:b/>
+                <w:sz w:val="24"/>
+                <w:szCs w:val="24"/>
+              </w:rPr>
+              <w:t>Consultation</w:t>
+            </w:r>
+          </w:p>
+        </w:tc>
+        <w:tc>
+          <w:tcPr>
+            <w:tcW w:w="2796" w:type="dxa"/>
+            <w:tcBorders>
+              <w:top w:val="nil"/>
+              <w:left w:val="single" w:sz="4" w:space="0" w:color="auto"/>
+              <w:bottom w:val="single" w:sz="4" w:space="0" w:color="auto"/>
+              <w:right w:val="single" w:sz="4" w:space="0" w:color="auto"/>
+            </w:tcBorders>
+            <w:vAlign w:val="center"/>
+          </w:tcPr>
+          <w:p>
+            <w:pPr>
+              <w:rPr>
+                <w:rFonts w:ascii="Times New Roman" w:hAnsi="Times New Roman" w:cs="Times New Roman"/>
+                <w:sz w:val="24"/>
+                <w:szCs w:val="24"/>
+              </w:rPr>
+            </w:pPr>
+          </w:p>
+        </w:tc>
+        <w:tc>
+          <w:tcPr>
+            <w:tcW w:w="354" w:type="dxa"/>
+            <w:tcBorders>
+              <w:top w:val="double" w:sz="4" w:space="0" w:color="auto"/>
+              <w:left w:val="single" w:sz="4" w:space="0" w:color="auto"/>
+              <w:bottom w:val="nil"/>
+              <w:right w:val="single" w:sz="4" w:space="0" w:color="auto"/>
+            </w:tcBorders>
+            <w:vAlign w:val="center"/>
+          </w:tcPr>
+          <w:p>
+            <w:pPr>
+              <w:rPr>
+                <w:rFonts w:ascii="Times New Roman" w:hAnsi="Times New Roman" w:cs="Times New Roman"/>
+                <w:sz w:val="24"/>
+                <w:szCs w:val="24"/>
+              </w:rPr>
+            </w:pPr>
+          </w:p>
+        </w:tc>
+        <w:tc>
+          <w:tcPr>
+            <w:tcW w:w="2610" w:type="dxa"/>
+            <w:gridSpan w:val="3"/>
+            <w:tcBorders>
+              <w:top w:val="nil"/>
+              <w:left w:val="single" w:sz="4" w:space="0" w:color="auto"/>
+              <w:bottom w:val="single" w:sz="4" w:space="0" w:color="auto"/>
+              <w:right w:val="single" w:sz="4" w:space="0" w:color="auto"/>
+            </w:tcBorders>
+            <w:vAlign w:val="center"/>
+          </w:tcPr>
+          <w:p>
+            <w:pPr>
+              <w:rPr>
+                <w:rFonts w:ascii="Times New Roman" w:hAnsi="Times New Roman" w:cs="Times New Roman"/>
+                <w:sz w:val="24"/>
+                <w:szCs w:val="24"/>
+              </w:rPr>
+            </w:pPr>
+          </w:p>
+        </w:tc>
+        <w:tc>
+          <w:tcPr>
+            <w:tcW w:w="360" w:type="dxa"/>
+            <w:gridSpan w:val="2"/>
+            <w:tcBorders>
+              <w:top w:val="double" w:sz="4" w:space="0" w:color="auto"/>
+              <w:left w:val="single" w:sz="4" w:space="0" w:color="auto"/>
+              <w:bottom w:val="nil"/>
+              <w:right w:val="single" w:sz="4" w:space="0" w:color="auto"/>
+            </w:tcBorders>
+            <w:vAlign w:val="center"/>
+          </w:tcPr>
+          <w:p>
+            <w:pPr>
+              <w:rPr>
+                <w:rFonts w:ascii="Times New Roman" w:hAnsi="Times New Roman" w:cs="Times New Roman"/>
+                <w:sz w:val="24"/>
+                <w:szCs w:val="24"/>
+              </w:rPr>
+            </w:pPr>
+          </w:p>
+        </w:tc>
+        <w:tc>
+          <w:tcPr>
+            <w:tcW w:w="2988" w:type="dxa"/>
+            <w:tcBorders>
+              <w:top w:val="nil"/>
+              <w:left w:val="single" w:sz="4" w:space="0" w:color="auto"/>
+              <w:bottom w:val="single" w:sz="4" w:space="0" w:color="auto"/>
+              <w:right w:val="single" w:sz="4" w:space="0" w:color="auto"/>
+            </w:tcBorders>
+            <w:vAlign w:val="center"/>
+          </w:tcPr>
+          <w:p>
+            <w:pPr>
+              <w:rPr>
+                <w:rFonts w:ascii="Times New Roman" w:hAnsi="Times New Roman" w:cs="Times New Roman"/>
+                <w:sz w:val="24"/>
+                <w:szCs w:val="24"/>
+              </w:rPr>
+            </w:pPr>
+          </w:p>
+        </w:tc>
+      </w:tr>
+      <w:tr>
+        <w:trPr>
+          <w:trHeight w:val="350"/>
+        </w:trPr>
+        <w:tc>
+          <w:tcPr>
+            <w:tcW w:w="4068" w:type="dxa"/>
+            <w:tcBorders>
+              <w:top w:val="nil"/>
+              <w:left w:val="nil"/>
+              <w:bottom w:val="single" w:sz="4" w:space="0" w:color="auto"/>
+              <w:right w:val="nil"/>
+            </w:tcBorders>
+          </w:tcPr>
+          <w:p>
+            <w:pPr>
+              <w:jc w:val="center"/>
+              <w:rPr>
+                <w:rFonts w:ascii="Times New Roman" w:hAnsi="Times New Roman" w:cs="Times New Roman"/>
+                <w:sz w:val="24"/>
+                <w:szCs w:val="24"/>
+              </w:rPr>
+            </w:pPr>
+            <w:r>
+              <w:rPr>
+                <w:rFonts w:ascii="Times New Roman" w:hAnsi="Times New Roman" w:cs="Times New Roman"/>
+                <w:sz w:val="20"/>
+                <w:szCs w:val="24"/>
+              </w:rPr>
+              <w:t>should be within:</w:t>
+            </w:r>
+          </w:p>
+        </w:tc>
+        <w:tc>
+          <w:tcPr>
+            <w:tcW w:w="2796" w:type="dxa"/>
+            <w:tcBorders>
+              <w:top w:val="nil"/>
+              <w:left w:val="nil"/>
+              <w:bottom w:val="single" w:sz="4" w:space="0" w:color="auto"/>
+              <w:right w:val="nil"/>
+            </w:tcBorders>
+          </w:tcPr>
+          <w:p>
+            <w:pPr>
+              <w:rPr>
+                <w:rFonts w:ascii="Times New Roman" w:hAnsi="Times New Roman" w:cs="Times New Roman"/>
+                <w:b/>
+                <w:sz w:val="24"/>
+                <w:szCs w:val="24"/>
+              </w:rPr>
+            </w:pPr>
+            <w:r>
+              <w:rPr>
+                <w:rFonts w:ascii="Times New Roman" w:hAnsi="Times New Roman" w:cs="Times New Roman"/>
+                <w:b/>
+                <w:sz w:val="24"/>
+                <w:szCs w:val="24"/>
+              </w:rPr>
+              <w:t>Remarks:</w:t>
+            </w:r>
+          </w:p>
+        </w:tc>
+        <w:tc>
+          <w:tcPr>
+            <w:tcW w:w="3156" w:type="dxa"/>
+            <w:gridSpan w:val="5"/>
+            <w:tcBorders>
+              <w:top w:val="nil"/>
+              <w:left w:val="nil"/>
+              <w:bottom w:val="single" w:sz="4" w:space="0" w:color="auto"/>
+              <w:right w:val="nil"/>
+            </w:tcBorders>
+          </w:tcPr>
+          <w:p>
+            <w:pPr>
+              <w:rPr>
+                <w:rFonts w:ascii="Times New Roman" w:hAnsi="Times New Roman" w:cs="Times New Roman"/>
+                <w:sz w:val="24"/>
+                <w:szCs w:val="24"/>
+              </w:rPr>
+            </w:pPr>
+          </w:p>
+        </w:tc>
+        <w:tc>
+          <w:tcPr>
+            <w:tcW w:w="3156" w:type="dxa"/>
+            <w:gridSpan w:val="2"/>
+            <w:tcBorders>
+              <w:top w:val="nil"/>
+              <w:left w:val="nil"/>
+              <w:bottom w:val="single" w:sz="4" w:space="0" w:color="auto"/>
+              <w:right w:val="nil"/>
+            </w:tcBorders>
+          </w:tcPr>
+          <w:p>
+            <w:pPr>
+              <w:rPr>
+                <w:rFonts w:ascii="Times New Roman" w:hAnsi="Times New Roman" w:cs="Times New Roman"/>
+                <w:sz w:val="24"/>
+                <w:szCs w:val="24"/>
+              </w:rPr>
+            </w:pPr>
+          </w:p>
+        </w:tc>
+      </w:tr>
+      <w:tr>
+        <w:trPr>
+          <w:trHeight w:val="126"/>
+        </w:trPr>
+        <w:tc>
+          <w:tcPr>
+            <w:tcW w:w="4068" w:type="dxa"/>
+            <w:vMerge w:val="restart"/>
+            <w:tcBorders>
+              <w:top w:val="single" w:sz="4" w:space="0" w:color="auto"/>
+              <w:left w:val="nil"/>
+              <w:right w:val="nil"/>
+            </w:tcBorders>
+          </w:tcPr>
+          <w:p>
+            <w:pPr>
+              <w:rPr>
+                <w:rFonts w:ascii="Times New Roman" w:hAnsi="Times New Roman" w:cs="Times New Roman"/>
+                <w:sz w:val="20"/>
+                <w:szCs w:val="24"/>
+              </w:rPr>
+            </w:pPr>
+          </w:p>
+          <w:p>
+            <w:pPr>
+              <w:jc w:val="center"/>
+              <w:rPr>
+                <w:rFonts w:ascii="Times New Roman" w:hAnsi="Times New Roman" w:cs="Times New Roman"/>
+                <w:sz w:val="24"/>
+                <w:szCs w:val="24"/>
+              </w:rPr>
+            </w:pPr>
+            <w:r>
+              <w:rPr>
+                <w:rFonts w:ascii="Times New Roman" w:hAnsi="Times New Roman" w:cs="Times New Roman"/>
+                <w:sz w:val="20"/>
+                <w:szCs w:val="24"/>
+              </w:rPr>
+              <w:t>Chapter 1</w:t>
+            </w:r>
+            <w:r>
+              <w:rPr>
+                <w:rFonts w:ascii="Times New Roman" w:hAnsi="Times New Roman" w:cs="Times New Roman"/>
+                <w:sz w:val="20"/>
+                <w:szCs w:val="24"/>
+              </w:rPr>
+              <w:t xml:space="preserve"> and 2</w:t>
+            </w:r>
+            <w:r>
+              <w:rPr>
+                <w:rFonts w:ascii="Times New Roman" w:hAnsi="Times New Roman" w:cs="Times New Roman"/>
+                <w:sz w:val="20"/>
+                <w:szCs w:val="24"/>
+              </w:rPr>
+              <w:t xml:space="preserve"> must be completely delivered for adviser’s evaluation</w:t>
+            </w:r>
+          </w:p>
+        </w:tc>
+        <w:tc>
+          <w:tcPr>
+            <w:tcW w:w="9108" w:type="dxa"/>
+            <w:gridSpan w:val="8"/>
+            <w:tcBorders>
+              <w:top w:val="single" w:sz="4" w:space="0" w:color="auto"/>
+              <w:left w:val="nil"/>
+              <w:bottom w:val="single" w:sz="4" w:space="0" w:color="auto"/>
+              <w:right w:val="nil"/>
+            </w:tcBorders>
+            <w:vAlign w:val="center"/>
+          </w:tcPr>
+          <w:p>
+            <w:pPr>
+              <w:rPr>
+                <w:rFonts w:ascii="Times New Roman" w:hAnsi="Times New Roman" w:cs="Times New Roman"/>
+                <w:sz w:val="24"/>
+                <w:szCs w:val="24"/>
+              </w:rPr>
+            </w:pPr>
+          </w:p>
+        </w:tc>
+      </w:tr>
+      <w:tr>
+        <w:trPr>
+          <w:trHeight w:val="124"/>
+        </w:trPr>
+        <w:tc>
+          <w:tcPr>
+            <w:tcW w:w="4068" w:type="dxa"/>
+            <w:vMerge/>
+            <w:tcBorders>
+              <w:left w:val="nil"/>
+              <w:right w:val="nil"/>
+            </w:tcBorders>
+            <w:vAlign w:val="center"/>
+          </w:tcPr>
+          <w:p>
+            <w:pPr>
+              <w:rPr>
+                <w:rFonts w:ascii="Times New Roman" w:hAnsi="Times New Roman" w:cs="Times New Roman"/>
+                <w:sz w:val="20"/>
+                <w:szCs w:val="24"/>
+              </w:rPr>
+            </w:pPr>
+          </w:p>
+        </w:tc>
+        <w:tc>
+          <w:tcPr>
+            <w:tcW w:w="9108" w:type="dxa"/>
+            <w:gridSpan w:val="8"/>
+            <w:tcBorders>
+              <w:top w:val="single" w:sz="4" w:space="0" w:color="auto"/>
+              <w:left w:val="nil"/>
+              <w:bottom w:val="single" w:sz="4" w:space="0" w:color="auto"/>
+              <w:right w:val="nil"/>
+            </w:tcBorders>
+            <w:vAlign w:val="center"/>
+          </w:tcPr>
+          <w:p>
+            <w:pPr>
+              <w:rPr>
+                <w:rFonts w:ascii="Times New Roman" w:hAnsi="Times New Roman" w:cs="Times New Roman"/>
+                <w:sz w:val="24"/>
+                <w:szCs w:val="24"/>
+              </w:rPr>
+            </w:pPr>
+          </w:p>
+        </w:tc>
+      </w:tr>
+      <w:tr>
+        <w:trPr>
+          <w:trHeight w:val="124"/>
+        </w:trPr>
+        <w:tc>
+          <w:tcPr>
+            <w:tcW w:w="4068" w:type="dxa"/>
+            <w:vMerge/>
+            <w:tcBorders>
+              <w:left w:val="nil"/>
+              <w:right w:val="nil"/>
+            </w:tcBorders>
+            <w:vAlign w:val="center"/>
+          </w:tcPr>
+          <w:p>
+            <w:pPr>
+              <w:rPr>
+                <w:rFonts w:ascii="Times New Roman" w:hAnsi="Times New Roman" w:cs="Times New Roman"/>
+                <w:sz w:val="20"/>
+                <w:szCs w:val="24"/>
+              </w:rPr>
+            </w:pPr>
+          </w:p>
+        </w:tc>
+        <w:tc>
+          <w:tcPr>
+            <w:tcW w:w="9108" w:type="dxa"/>
+            <w:gridSpan w:val="8"/>
+            <w:tcBorders>
+              <w:top w:val="single" w:sz="4" w:space="0" w:color="auto"/>
+              <w:left w:val="nil"/>
+              <w:bottom w:val="single" w:sz="4" w:space="0" w:color="auto"/>
+              <w:right w:val="nil"/>
+            </w:tcBorders>
+            <w:vAlign w:val="center"/>
+          </w:tcPr>
+          <w:p>
+            <w:pPr>
+              <w:rPr>
+                <w:rFonts w:ascii="Times New Roman" w:hAnsi="Times New Roman" w:cs="Times New Roman"/>
+                <w:sz w:val="24"/>
+                <w:szCs w:val="24"/>
+              </w:rPr>
+            </w:pPr>
+          </w:p>
+        </w:tc>
+      </w:tr>
+      <w:tr>
+        <w:trPr>
+          <w:trHeight w:val="124"/>
+        </w:trPr>
+        <w:tc>
+          <w:tcPr>
+            <w:tcW w:w="4068" w:type="dxa"/>
+            <w:vMerge/>
+            <w:tcBorders>
+              <w:left w:val="nil"/>
+              <w:right w:val="nil"/>
+            </w:tcBorders>
+            <w:vAlign w:val="center"/>
+          </w:tcPr>
+          <w:p>
+            <w:pPr>
+              <w:rPr>
+                <w:rFonts w:ascii="Times New Roman" w:hAnsi="Times New Roman" w:cs="Times New Roman"/>
+                <w:sz w:val="20"/>
+                <w:szCs w:val="24"/>
+              </w:rPr>
+            </w:pPr>
+          </w:p>
+        </w:tc>
+        <w:tc>
+          <w:tcPr>
+            <w:tcW w:w="9108" w:type="dxa"/>
+            <w:gridSpan w:val="8"/>
+            <w:tcBorders>
+              <w:top w:val="single" w:sz="4" w:space="0" w:color="auto"/>
+              <w:left w:val="nil"/>
+              <w:bottom w:val="single" w:sz="4" w:space="0" w:color="auto"/>
+              <w:right w:val="nil"/>
+            </w:tcBorders>
+            <w:vAlign w:val="center"/>
+          </w:tcPr>
+          <w:p>
+            <w:pPr>
+              <w:rPr>
+                <w:rFonts w:ascii="Times New Roman" w:hAnsi="Times New Roman" w:cs="Times New Roman"/>
+                <w:sz w:val="24"/>
+                <w:szCs w:val="24"/>
+              </w:rPr>
+            </w:pPr>
+          </w:p>
+        </w:tc>
+      </w:tr>
+      <w:tr>
+        <w:trPr>
+          <w:trHeight w:val="124"/>
+        </w:trPr>
+        <w:tc>
+          <w:tcPr>
+            <w:tcW w:w="4068" w:type="dxa"/>
+            <w:vMerge/>
+            <w:tcBorders>
+              <w:left w:val="nil"/>
+              <w:right w:val="nil"/>
+            </w:tcBorders>
+            <w:vAlign w:val="center"/>
+          </w:tcPr>
+          <w:p>
+            <w:pPr>
+              <w:rPr>
+                <w:rFonts w:ascii="Times New Roman" w:hAnsi="Times New Roman" w:cs="Times New Roman"/>
+                <w:sz w:val="20"/>
+                <w:szCs w:val="24"/>
+              </w:rPr>
+            </w:pPr>
+          </w:p>
+        </w:tc>
+        <w:tc>
+          <w:tcPr>
+            <w:tcW w:w="9108" w:type="dxa"/>
+            <w:gridSpan w:val="8"/>
+            <w:tcBorders>
+              <w:top w:val="single" w:sz="4" w:space="0" w:color="auto"/>
+              <w:left w:val="nil"/>
+              <w:bottom w:val="single" w:sz="4" w:space="0" w:color="auto"/>
+              <w:right w:val="nil"/>
+            </w:tcBorders>
+            <w:vAlign w:val="center"/>
+          </w:tcPr>
+          <w:p>
+            <w:pPr>
+              <w:rPr>
+                <w:rFonts w:ascii="Times New Roman" w:hAnsi="Times New Roman" w:cs="Times New Roman"/>
+                <w:sz w:val="24"/>
+                <w:szCs w:val="24"/>
+              </w:rPr>
+            </w:pPr>
+          </w:p>
+        </w:tc>
+      </w:tr>
+      <w:tr>
+        <w:trPr>
+          <w:trHeight w:val="124"/>
+        </w:trPr>
+        <w:tc>
+          <w:tcPr>
+            <w:tcW w:w="4068" w:type="dxa"/>
+            <w:vMerge/>
+            <w:tcBorders>
+              <w:left w:val="nil"/>
+              <w:right w:val="nil"/>
+            </w:tcBorders>
+            <w:vAlign w:val="center"/>
+          </w:tcPr>
+          <w:p>
+            <w:pPr>
+              <w:rPr>
+                <w:rFonts w:ascii="Times New Roman" w:hAnsi="Times New Roman" w:cs="Times New Roman"/>
+                <w:sz w:val="20"/>
+                <w:szCs w:val="24"/>
+              </w:rPr>
+            </w:pPr>
+          </w:p>
+        </w:tc>
+        <w:tc>
+          <w:tcPr>
+            <w:tcW w:w="9108" w:type="dxa"/>
+            <w:gridSpan w:val="8"/>
+            <w:tcBorders>
+              <w:top w:val="single" w:sz="4" w:space="0" w:color="auto"/>
+              <w:left w:val="nil"/>
+              <w:bottom w:val="single" w:sz="4" w:space="0" w:color="auto"/>
+              <w:right w:val="nil"/>
+            </w:tcBorders>
+            <w:vAlign w:val="center"/>
+          </w:tcPr>
+          <w:p>
+            <w:pPr>
+              <w:rPr>
+                <w:rFonts w:ascii="Times New Roman" w:hAnsi="Times New Roman" w:cs="Times New Roman"/>
+                <w:sz w:val="24"/>
+                <w:szCs w:val="24"/>
+              </w:rPr>
+            </w:pPr>
+          </w:p>
+        </w:tc>
+      </w:tr>
+      <w:tr>
+        <w:trPr>
+          <w:trHeight w:val="124"/>
+        </w:trPr>
+        <w:tc>
+          <w:tcPr>
+            <w:tcW w:w="4068" w:type="dxa"/>
+            <w:vMerge/>
+            <w:tcBorders>
+              <w:left w:val="nil"/>
+              <w:bottom w:val="double" w:sz="4" w:space="0" w:color="auto"/>
+              <w:right w:val="nil"/>
+            </w:tcBorders>
+            <w:vAlign w:val="center"/>
+          </w:tcPr>
+          <w:p>
+            <w:pPr>
+              <w:rPr>
+                <w:rFonts w:ascii="Times New Roman" w:hAnsi="Times New Roman" w:cs="Times New Roman"/>
+                <w:sz w:val="20"/>
+                <w:szCs w:val="24"/>
+              </w:rPr>
+            </w:pPr>
+          </w:p>
+        </w:tc>
+        <w:tc>
+          <w:tcPr>
+            <w:tcW w:w="9108" w:type="dxa"/>
+            <w:gridSpan w:val="8"/>
+            <w:tcBorders>
+              <w:top w:val="single" w:sz="4" w:space="0" w:color="auto"/>
+              <w:left w:val="nil"/>
+              <w:bottom w:val="double" w:sz="4" w:space="0" w:color="auto"/>
+              <w:right w:val="nil"/>
+            </w:tcBorders>
+            <w:vAlign w:val="center"/>
+          </w:tcPr>
+          <w:p>
+            <w:pPr>
+              <w:rPr>
+                <w:rFonts w:ascii="Times New Roman" w:hAnsi="Times New Roman" w:cs="Times New Roman"/>
+                <w:sz w:val="24"/>
+                <w:szCs w:val="24"/>
+              </w:rPr>
+            </w:pPr>
+          </w:p>
+        </w:tc>
+      </w:tr>
+      <w:tr>
+        <w:trPr>
+          <w:trHeight w:val="303"/>
+        </w:trPr>
+        <w:tc>
+          <w:tcPr>
+            <w:tcW w:w="4068" w:type="dxa"/>
+            <w:tcBorders>
+              <w:top w:val="double" w:sz="4" w:space="0" w:color="auto"/>
+              <w:left w:val="nil"/>
+              <w:bottom w:val="nil"/>
+              <w:right w:val="single" w:sz="4" w:space="0" w:color="auto"/>
+            </w:tcBorders>
+          </w:tcPr>
+          <w:p>
+            <w:pPr>
+              <w:rPr>
+                <w:rFonts w:ascii="Times New Roman" w:hAnsi="Times New Roman" w:cs="Times New Roman"/>
+                <w:b/>
+                <w:sz w:val="24"/>
+                <w:szCs w:val="24"/>
+              </w:rPr>
+            </w:pPr>
+            <w:r>
+              <w:rPr>
+                <w:rFonts w:ascii="Times New Roman" w:hAnsi="Times New Roman" w:cs="Times New Roman"/>
+                <w:b/>
+                <w:sz w:val="24"/>
+                <w:szCs w:val="24"/>
+              </w:rPr>
+              <w:lastRenderedPageBreak/>
+              <w:t>3</w:t>
+            </w:r>
+            <w:r>
+              <w:rPr>
+                <w:rFonts w:ascii="Times New Roman" w:hAnsi="Times New Roman" w:cs="Times New Roman"/>
+                <w:b/>
+                <w:sz w:val="24"/>
+                <w:szCs w:val="24"/>
+                <w:vertAlign w:val="superscript"/>
+              </w:rPr>
+              <w:t>rd</w:t>
+            </w:r>
+            <w:r>
+              <w:rPr>
+                <w:rFonts w:ascii="Times New Roman" w:hAnsi="Times New Roman" w:cs="Times New Roman"/>
+                <w:b/>
+                <w:sz w:val="24"/>
+                <w:szCs w:val="24"/>
+              </w:rPr>
+              <w:t xml:space="preserve"> </w:t>
+            </w:r>
+            <w:r>
+              <w:rPr>
+                <w:rFonts w:ascii="Times New Roman" w:hAnsi="Times New Roman" w:cs="Times New Roman"/>
+                <w:b/>
+                <w:sz w:val="24"/>
+                <w:szCs w:val="24"/>
+              </w:rPr>
+              <w:t>Consultation</w:t>
+            </w:r>
+          </w:p>
+        </w:tc>
+        <w:tc>
+          <w:tcPr>
+            <w:tcW w:w="2796" w:type="dxa"/>
+            <w:tcBorders>
+              <w:top w:val="double" w:sz="4" w:space="0" w:color="auto"/>
+              <w:left w:val="single" w:sz="4" w:space="0" w:color="auto"/>
+              <w:bottom w:val="single" w:sz="4" w:space="0" w:color="auto"/>
+              <w:right w:val="single" w:sz="4" w:space="0" w:color="auto"/>
+            </w:tcBorders>
+            <w:vAlign w:val="center"/>
+          </w:tcPr>
+          <w:p>
+            <w:pPr>
+              <w:rPr>
+                <w:rFonts w:ascii="Times New Roman" w:hAnsi="Times New Roman" w:cs="Times New Roman"/>
+                <w:sz w:val="24"/>
+                <w:szCs w:val="24"/>
+              </w:rPr>
+            </w:pPr>
+          </w:p>
+        </w:tc>
+        <w:tc>
+          <w:tcPr>
+            <w:tcW w:w="354" w:type="dxa"/>
+            <w:tcBorders>
+              <w:top w:val="double" w:sz="4" w:space="0" w:color="auto"/>
+              <w:left w:val="single" w:sz="4" w:space="0" w:color="auto"/>
+              <w:bottom w:val="nil"/>
+              <w:right w:val="single" w:sz="4" w:space="0" w:color="auto"/>
+            </w:tcBorders>
+            <w:vAlign w:val="center"/>
+          </w:tcPr>
+          <w:p>
+            <w:pPr>
+              <w:rPr>
+                <w:rFonts w:ascii="Times New Roman" w:hAnsi="Times New Roman" w:cs="Times New Roman"/>
+                <w:sz w:val="24"/>
+                <w:szCs w:val="24"/>
+              </w:rPr>
+            </w:pPr>
+          </w:p>
+        </w:tc>
+        <w:tc>
+          <w:tcPr>
+            <w:tcW w:w="2610" w:type="dxa"/>
+            <w:gridSpan w:val="3"/>
+            <w:tcBorders>
+              <w:top w:val="double" w:sz="4" w:space="0" w:color="auto"/>
+              <w:left w:val="single" w:sz="4" w:space="0" w:color="auto"/>
+              <w:bottom w:val="single" w:sz="4" w:space="0" w:color="auto"/>
+              <w:right w:val="single" w:sz="4" w:space="0" w:color="auto"/>
+            </w:tcBorders>
+            <w:vAlign w:val="center"/>
+          </w:tcPr>
+          <w:p>
+            <w:pPr>
+              <w:rPr>
+                <w:rFonts w:ascii="Times New Roman" w:hAnsi="Times New Roman" w:cs="Times New Roman"/>
+                <w:sz w:val="24"/>
+                <w:szCs w:val="24"/>
+              </w:rPr>
+            </w:pPr>
+          </w:p>
+        </w:tc>
+        <w:tc>
+          <w:tcPr>
+            <w:tcW w:w="360" w:type="dxa"/>
+            <w:gridSpan w:val="2"/>
+            <w:tcBorders>
+              <w:top w:val="double" w:sz="4" w:space="0" w:color="auto"/>
+              <w:left w:val="single" w:sz="4" w:space="0" w:color="auto"/>
+              <w:bottom w:val="nil"/>
+              <w:right w:val="single" w:sz="4" w:space="0" w:color="auto"/>
+            </w:tcBorders>
+            <w:vAlign w:val="center"/>
+          </w:tcPr>
+          <w:p>
+            <w:pPr>
+              <w:rPr>
+                <w:rFonts w:ascii="Times New Roman" w:hAnsi="Times New Roman" w:cs="Times New Roman"/>
+                <w:sz w:val="24"/>
+                <w:szCs w:val="24"/>
+              </w:rPr>
+            </w:pPr>
+          </w:p>
+        </w:tc>
+        <w:tc>
+          <w:tcPr>
+            <w:tcW w:w="2988" w:type="dxa"/>
+            <w:tcBorders>
+              <w:top w:val="double" w:sz="4" w:space="0" w:color="auto"/>
+              <w:left w:val="single" w:sz="4" w:space="0" w:color="auto"/>
+              <w:bottom w:val="single" w:sz="4" w:space="0" w:color="auto"/>
+              <w:right w:val="single" w:sz="4" w:space="0" w:color="auto"/>
+            </w:tcBorders>
+            <w:vAlign w:val="center"/>
+          </w:tcPr>
+          <w:p>
+            <w:pPr>
+              <w:rPr>
+                <w:rFonts w:ascii="Times New Roman" w:hAnsi="Times New Roman" w:cs="Times New Roman"/>
+                <w:sz w:val="24"/>
+                <w:szCs w:val="24"/>
+              </w:rPr>
+            </w:pPr>
+          </w:p>
+        </w:tc>
+      </w:tr>
+      <w:tr>
+        <w:trPr>
+          <w:trHeight w:val="350"/>
+        </w:trPr>
+        <w:tc>
+          <w:tcPr>
+            <w:tcW w:w="4068" w:type="dxa"/>
+            <w:tcBorders>
+              <w:top w:val="nil"/>
+              <w:left w:val="nil"/>
+              <w:bottom w:val="single" w:sz="4" w:space="0" w:color="auto"/>
+              <w:right w:val="nil"/>
+            </w:tcBorders>
+          </w:tcPr>
+          <w:p>
+            <w:pPr>
+              <w:jc w:val="center"/>
+              <w:rPr>
+                <w:rFonts w:ascii="Times New Roman" w:hAnsi="Times New Roman" w:cs="Times New Roman"/>
+                <w:sz w:val="24"/>
+                <w:szCs w:val="24"/>
+              </w:rPr>
+            </w:pPr>
+            <w:r>
+              <w:rPr>
+                <w:rFonts w:ascii="Times New Roman" w:hAnsi="Times New Roman" w:cs="Times New Roman"/>
+                <w:sz w:val="20"/>
+                <w:szCs w:val="24"/>
+              </w:rPr>
+              <w:t>should be within:</w:t>
+            </w:r>
+          </w:p>
+        </w:tc>
+        <w:tc>
+          <w:tcPr>
+            <w:tcW w:w="2796" w:type="dxa"/>
+            <w:tcBorders>
+              <w:top w:val="nil"/>
+              <w:left w:val="nil"/>
+              <w:bottom w:val="single" w:sz="4" w:space="0" w:color="auto"/>
+              <w:right w:val="nil"/>
+            </w:tcBorders>
+          </w:tcPr>
+          <w:p>
+            <w:pPr>
+              <w:rPr>
+                <w:rFonts w:ascii="Times New Roman" w:hAnsi="Times New Roman" w:cs="Times New Roman"/>
+                <w:b/>
+                <w:sz w:val="24"/>
+                <w:szCs w:val="24"/>
+              </w:rPr>
+            </w:pPr>
+            <w:r>
+              <w:rPr>
+                <w:rFonts w:ascii="Times New Roman" w:hAnsi="Times New Roman" w:cs="Times New Roman"/>
+                <w:b/>
+                <w:sz w:val="24"/>
+                <w:szCs w:val="24"/>
+              </w:rPr>
+              <w:t>Remarks:</w:t>
+            </w:r>
+          </w:p>
+        </w:tc>
+        <w:tc>
+          <w:tcPr>
+            <w:tcW w:w="3156" w:type="dxa"/>
+            <w:gridSpan w:val="5"/>
+            <w:tcBorders>
+              <w:top w:val="nil"/>
+              <w:left w:val="nil"/>
+              <w:bottom w:val="single" w:sz="4" w:space="0" w:color="auto"/>
+              <w:right w:val="nil"/>
+            </w:tcBorders>
+          </w:tcPr>
+          <w:p>
+            <w:pPr>
+              <w:rPr>
+                <w:rFonts w:ascii="Times New Roman" w:hAnsi="Times New Roman" w:cs="Times New Roman"/>
+                <w:sz w:val="24"/>
+                <w:szCs w:val="24"/>
+              </w:rPr>
+            </w:pPr>
+          </w:p>
+        </w:tc>
+        <w:tc>
+          <w:tcPr>
+            <w:tcW w:w="3156" w:type="dxa"/>
+            <w:gridSpan w:val="2"/>
+            <w:tcBorders>
+              <w:top w:val="nil"/>
+              <w:left w:val="nil"/>
+              <w:bottom w:val="single" w:sz="4" w:space="0" w:color="auto"/>
+              <w:right w:val="nil"/>
+            </w:tcBorders>
+          </w:tcPr>
+          <w:p>
+            <w:pPr>
+              <w:rPr>
+                <w:rFonts w:ascii="Times New Roman" w:hAnsi="Times New Roman" w:cs="Times New Roman"/>
+                <w:sz w:val="24"/>
+                <w:szCs w:val="24"/>
+              </w:rPr>
+            </w:pPr>
+          </w:p>
+        </w:tc>
+      </w:tr>
+      <w:tr>
+        <w:trPr>
+          <w:trHeight w:val="126"/>
+        </w:trPr>
+        <w:tc>
+          <w:tcPr>
+            <w:tcW w:w="4068" w:type="dxa"/>
+            <w:vMerge w:val="restart"/>
+            <w:tcBorders>
+              <w:top w:val="single" w:sz="4" w:space="0" w:color="auto"/>
+              <w:left w:val="nil"/>
+              <w:right w:val="nil"/>
+            </w:tcBorders>
+          </w:tcPr>
+          <w:p>
+            <w:pPr>
+              <w:rPr>
+                <w:rFonts w:ascii="Times New Roman" w:hAnsi="Times New Roman" w:cs="Times New Roman"/>
+                <w:sz w:val="20"/>
+                <w:szCs w:val="24"/>
+              </w:rPr>
+            </w:pPr>
+          </w:p>
+          <w:p>
+            <w:pPr>
+              <w:jc w:val="center"/>
+              <w:rPr>
+                <w:rFonts w:ascii="Times New Roman" w:hAnsi="Times New Roman" w:cs="Times New Roman"/>
+                <w:sz w:val="24"/>
+                <w:szCs w:val="24"/>
+              </w:rPr>
+            </w:pPr>
+            <w:r>
+              <w:rPr>
+                <w:rFonts w:ascii="Times New Roman" w:hAnsi="Times New Roman" w:cs="Times New Roman"/>
+                <w:sz w:val="20"/>
+                <w:szCs w:val="24"/>
+              </w:rPr>
+              <w:t>Chapter 1</w:t>
+            </w:r>
+            <w:r>
+              <w:rPr>
+                <w:rFonts w:ascii="Times New Roman" w:hAnsi="Times New Roman" w:cs="Times New Roman"/>
+                <w:sz w:val="20"/>
+                <w:szCs w:val="24"/>
+              </w:rPr>
+              <w:t>, 2 and 3</w:t>
+            </w:r>
+            <w:r>
+              <w:rPr>
+                <w:rFonts w:ascii="Times New Roman" w:hAnsi="Times New Roman" w:cs="Times New Roman"/>
+                <w:sz w:val="20"/>
+                <w:szCs w:val="24"/>
+              </w:rPr>
+              <w:t xml:space="preserve"> must be completely delivered for adviser’s evaluation</w:t>
+            </w:r>
+          </w:p>
+        </w:tc>
+        <w:tc>
+          <w:tcPr>
+            <w:tcW w:w="9108" w:type="dxa"/>
+            <w:gridSpan w:val="8"/>
+            <w:tcBorders>
+              <w:top w:val="single" w:sz="4" w:space="0" w:color="auto"/>
+              <w:left w:val="nil"/>
+              <w:bottom w:val="single" w:sz="4" w:space="0" w:color="auto"/>
+              <w:right w:val="nil"/>
+            </w:tcBorders>
+            <w:vAlign w:val="center"/>
+          </w:tcPr>
+          <w:p>
+            <w:pPr>
+              <w:rPr>
+                <w:rFonts w:ascii="Times New Roman" w:hAnsi="Times New Roman" w:cs="Times New Roman"/>
+                <w:sz w:val="24"/>
+                <w:szCs w:val="24"/>
+              </w:rPr>
+            </w:pPr>
+          </w:p>
+        </w:tc>
+      </w:tr>
+      <w:tr>
+        <w:trPr>
+          <w:trHeight w:val="124"/>
+        </w:trPr>
+        <w:tc>
+          <w:tcPr>
+            <w:tcW w:w="4068" w:type="dxa"/>
+            <w:vMerge/>
+            <w:tcBorders>
+              <w:left w:val="nil"/>
+              <w:right w:val="nil"/>
+            </w:tcBorders>
+            <w:vAlign w:val="center"/>
+          </w:tcPr>
+          <w:p>
+            <w:pPr>
+              <w:rPr>
+                <w:rFonts w:ascii="Times New Roman" w:hAnsi="Times New Roman" w:cs="Times New Roman"/>
+                <w:sz w:val="20"/>
+                <w:szCs w:val="24"/>
+              </w:rPr>
+            </w:pPr>
+          </w:p>
+        </w:tc>
+        <w:tc>
+          <w:tcPr>
+            <w:tcW w:w="9108" w:type="dxa"/>
+            <w:gridSpan w:val="8"/>
+            <w:tcBorders>
+              <w:top w:val="single" w:sz="4" w:space="0" w:color="auto"/>
+              <w:left w:val="nil"/>
+              <w:bottom w:val="single" w:sz="4" w:space="0" w:color="auto"/>
+              <w:right w:val="nil"/>
+            </w:tcBorders>
+            <w:vAlign w:val="center"/>
+          </w:tcPr>
+          <w:p>
+            <w:pPr>
+              <w:rPr>
+                <w:rFonts w:ascii="Times New Roman" w:hAnsi="Times New Roman" w:cs="Times New Roman"/>
+                <w:sz w:val="24"/>
+                <w:szCs w:val="24"/>
+              </w:rPr>
+            </w:pPr>
+          </w:p>
+        </w:tc>
+      </w:tr>
+      <w:tr>
+        <w:trPr>
+          <w:trHeight w:val="124"/>
+        </w:trPr>
+        <w:tc>
+          <w:tcPr>
+            <w:tcW w:w="4068" w:type="dxa"/>
+            <w:vMerge/>
+            <w:tcBorders>
+              <w:left w:val="nil"/>
+              <w:right w:val="nil"/>
+            </w:tcBorders>
+            <w:vAlign w:val="center"/>
+          </w:tcPr>
+          <w:p>
+            <w:pPr>
+              <w:rPr>
+                <w:rFonts w:ascii="Times New Roman" w:hAnsi="Times New Roman" w:cs="Times New Roman"/>
+                <w:sz w:val="20"/>
+                <w:szCs w:val="24"/>
+              </w:rPr>
+            </w:pPr>
+          </w:p>
+        </w:tc>
+        <w:tc>
+          <w:tcPr>
+            <w:tcW w:w="9108" w:type="dxa"/>
+            <w:gridSpan w:val="8"/>
+            <w:tcBorders>
+              <w:top w:val="single" w:sz="4" w:space="0" w:color="auto"/>
+              <w:left w:val="nil"/>
+              <w:bottom w:val="single" w:sz="4" w:space="0" w:color="auto"/>
+              <w:right w:val="nil"/>
+            </w:tcBorders>
+            <w:vAlign w:val="center"/>
+          </w:tcPr>
+          <w:p>
+            <w:pPr>
+              <w:rPr>
+                <w:rFonts w:ascii="Times New Roman" w:hAnsi="Times New Roman" w:cs="Times New Roman"/>
+                <w:sz w:val="24"/>
+                <w:szCs w:val="24"/>
+              </w:rPr>
+            </w:pPr>
+          </w:p>
+        </w:tc>
+      </w:tr>
+      <w:tr>
+        <w:trPr>
+          <w:trHeight w:val="124"/>
+        </w:trPr>
+        <w:tc>
+          <w:tcPr>
+            <w:tcW w:w="4068" w:type="dxa"/>
+            <w:vMerge/>
+            <w:tcBorders>
+              <w:left w:val="nil"/>
+              <w:right w:val="nil"/>
+            </w:tcBorders>
+            <w:vAlign w:val="center"/>
+          </w:tcPr>
+          <w:p>
+            <w:pPr>
+              <w:rPr>
+                <w:rFonts w:ascii="Times New Roman" w:hAnsi="Times New Roman" w:cs="Times New Roman"/>
+                <w:sz w:val="20"/>
+                <w:szCs w:val="24"/>
+              </w:rPr>
+            </w:pPr>
+          </w:p>
+        </w:tc>
+        <w:tc>
+          <w:tcPr>
+            <w:tcW w:w="9108" w:type="dxa"/>
+            <w:gridSpan w:val="8"/>
+            <w:tcBorders>
+              <w:top w:val="single" w:sz="4" w:space="0" w:color="auto"/>
+              <w:left w:val="nil"/>
+              <w:bottom w:val="single" w:sz="4" w:space="0" w:color="auto"/>
+              <w:right w:val="nil"/>
+            </w:tcBorders>
+            <w:vAlign w:val="center"/>
+          </w:tcPr>
+          <w:p>
+            <w:pPr>
+              <w:rPr>
+                <w:rFonts w:ascii="Times New Roman" w:hAnsi="Times New Roman" w:cs="Times New Roman"/>
+                <w:sz w:val="24"/>
+                <w:szCs w:val="24"/>
+              </w:rPr>
+            </w:pPr>
+          </w:p>
+        </w:tc>
+      </w:tr>
+      <w:tr>
+        <w:trPr>
+          <w:trHeight w:val="124"/>
+        </w:trPr>
+        <w:tc>
+          <w:tcPr>
+            <w:tcW w:w="4068" w:type="dxa"/>
+            <w:vMerge/>
+            <w:tcBorders>
+              <w:left w:val="nil"/>
+              <w:right w:val="nil"/>
+            </w:tcBorders>
+            <w:vAlign w:val="center"/>
+          </w:tcPr>
+          <w:p>
+            <w:pPr>
+              <w:rPr>
+                <w:rFonts w:ascii="Times New Roman" w:hAnsi="Times New Roman" w:cs="Times New Roman"/>
+                <w:sz w:val="20"/>
+                <w:szCs w:val="24"/>
+              </w:rPr>
+            </w:pPr>
+          </w:p>
+        </w:tc>
+        <w:tc>
+          <w:tcPr>
+            <w:tcW w:w="9108" w:type="dxa"/>
+            <w:gridSpan w:val="8"/>
+            <w:tcBorders>
+              <w:top w:val="single" w:sz="4" w:space="0" w:color="auto"/>
+              <w:left w:val="nil"/>
+              <w:bottom w:val="single" w:sz="4" w:space="0" w:color="auto"/>
+              <w:right w:val="nil"/>
+            </w:tcBorders>
+            <w:vAlign w:val="center"/>
+          </w:tcPr>
+          <w:p>
+            <w:pPr>
+              <w:rPr>
+                <w:rFonts w:ascii="Times New Roman" w:hAnsi="Times New Roman" w:cs="Times New Roman"/>
+                <w:sz w:val="24"/>
+                <w:szCs w:val="24"/>
+              </w:rPr>
+            </w:pPr>
+          </w:p>
+        </w:tc>
+      </w:tr>
+      <w:tr>
+        <w:trPr>
+          <w:trHeight w:val="124"/>
+        </w:trPr>
+        <w:tc>
+          <w:tcPr>
+            <w:tcW w:w="4068" w:type="dxa"/>
+            <w:vMerge/>
+            <w:tcBorders>
+              <w:left w:val="nil"/>
+              <w:right w:val="nil"/>
+            </w:tcBorders>
+            <w:vAlign w:val="center"/>
+          </w:tcPr>
+          <w:p>
+            <w:pPr>
+              <w:rPr>
+                <w:rFonts w:ascii="Times New Roman" w:hAnsi="Times New Roman" w:cs="Times New Roman"/>
+                <w:sz w:val="20"/>
+                <w:szCs w:val="24"/>
+              </w:rPr>
+            </w:pPr>
+          </w:p>
+        </w:tc>
+        <w:tc>
+          <w:tcPr>
+            <w:tcW w:w="9108" w:type="dxa"/>
+            <w:gridSpan w:val="8"/>
+            <w:tcBorders>
+              <w:top w:val="single" w:sz="4" w:space="0" w:color="auto"/>
+              <w:left w:val="nil"/>
+              <w:bottom w:val="single" w:sz="4" w:space="0" w:color="auto"/>
+              <w:right w:val="nil"/>
+            </w:tcBorders>
+            <w:vAlign w:val="center"/>
+          </w:tcPr>
+          <w:p>
+            <w:pPr>
+              <w:rPr>
+                <w:rFonts w:ascii="Times New Roman" w:hAnsi="Times New Roman" w:cs="Times New Roman"/>
+                <w:sz w:val="24"/>
+                <w:szCs w:val="24"/>
+              </w:rPr>
+            </w:pPr>
+          </w:p>
+        </w:tc>
+      </w:tr>
+      <w:tr>
+        <w:trPr>
+          <w:trHeight w:val="124"/>
+        </w:trPr>
+        <w:tc>
+          <w:tcPr>
+            <w:tcW w:w="4068" w:type="dxa"/>
+            <w:vMerge/>
+            <w:tcBorders>
+              <w:left w:val="nil"/>
+              <w:bottom w:val="double" w:sz="4" w:space="0" w:color="auto"/>
+              <w:right w:val="nil"/>
+            </w:tcBorders>
+            <w:vAlign w:val="center"/>
+          </w:tcPr>
+          <w:p>
+            <w:pPr>
+              <w:rPr>
+                <w:rFonts w:ascii="Times New Roman" w:hAnsi="Times New Roman" w:cs="Times New Roman"/>
+                <w:sz w:val="20"/>
+                <w:szCs w:val="24"/>
+              </w:rPr>
+            </w:pPr>
+          </w:p>
+        </w:tc>
+        <w:tc>
+          <w:tcPr>
+            <w:tcW w:w="9108" w:type="dxa"/>
+            <w:gridSpan w:val="8"/>
+            <w:tcBorders>
+              <w:top w:val="single" w:sz="4" w:space="0" w:color="auto"/>
+              <w:left w:val="nil"/>
+              <w:bottom w:val="double" w:sz="4" w:space="0" w:color="auto"/>
+              <w:right w:val="nil"/>
+            </w:tcBorders>
+            <w:vAlign w:val="center"/>
+          </w:tcPr>
+          <w:p>
+            <w:pPr>
+              <w:rPr>
+                <w:rFonts w:ascii="Times New Roman" w:hAnsi="Times New Roman" w:cs="Times New Roman"/>
+                <w:sz w:val="24"/>
+                <w:szCs w:val="24"/>
+              </w:rPr>
+            </w:pPr>
+          </w:p>
+        </w:tc>
+      </w:tr>
+      <w:tr>
+        <w:trPr>
+          <w:trHeight w:val="303"/>
+        </w:trPr>
+        <w:tc>
+          <w:tcPr>
+            <w:tcW w:w="4068" w:type="dxa"/>
+            <w:tcBorders>
+              <w:top w:val="double" w:sz="4" w:space="0" w:color="auto"/>
+              <w:left w:val="nil"/>
+              <w:bottom w:val="nil"/>
+              <w:right w:val="single" w:sz="4" w:space="0" w:color="auto"/>
+            </w:tcBorders>
+          </w:tcPr>
+          <w:p>
+            <w:pPr>
+              <w:rPr>
+                <w:rFonts w:ascii="Times New Roman" w:hAnsi="Times New Roman" w:cs="Times New Roman"/>
+                <w:b/>
+                <w:sz w:val="24"/>
+                <w:szCs w:val="24"/>
+              </w:rPr>
+            </w:pPr>
+            <w:r>
+              <w:rPr>
+                <w:rFonts w:ascii="Times New Roman" w:hAnsi="Times New Roman" w:cs="Times New Roman"/>
+                <w:b/>
+                <w:sz w:val="24"/>
+                <w:szCs w:val="24"/>
+              </w:rPr>
+              <w:t>4</w:t>
+            </w:r>
+            <w:r>
+              <w:rPr>
+                <w:rFonts w:ascii="Times New Roman" w:hAnsi="Times New Roman" w:cs="Times New Roman"/>
+                <w:b/>
+                <w:sz w:val="24"/>
+                <w:szCs w:val="24"/>
+                <w:vertAlign w:val="superscript"/>
+              </w:rPr>
+              <w:t>th</w:t>
+            </w:r>
+            <w:r>
+              <w:rPr>
+                <w:rFonts w:ascii="Times New Roman" w:hAnsi="Times New Roman" w:cs="Times New Roman"/>
+                <w:b/>
+                <w:sz w:val="24"/>
+                <w:szCs w:val="24"/>
+              </w:rPr>
+              <w:t xml:space="preserve"> </w:t>
+            </w:r>
+            <w:r>
+              <w:rPr>
+                <w:rFonts w:ascii="Times New Roman" w:hAnsi="Times New Roman" w:cs="Times New Roman"/>
+                <w:b/>
+                <w:sz w:val="24"/>
+                <w:szCs w:val="24"/>
+              </w:rPr>
+              <w:t>Consultation</w:t>
+            </w:r>
+          </w:p>
+        </w:tc>
+        <w:tc>
+          <w:tcPr>
+            <w:tcW w:w="2796" w:type="dxa"/>
+            <w:tcBorders>
+              <w:top w:val="double" w:sz="4" w:space="0" w:color="auto"/>
+              <w:left w:val="single" w:sz="4" w:space="0" w:color="auto"/>
+              <w:bottom w:val="single" w:sz="4" w:space="0" w:color="auto"/>
+              <w:right w:val="single" w:sz="4" w:space="0" w:color="auto"/>
+            </w:tcBorders>
+            <w:vAlign w:val="center"/>
+          </w:tcPr>
+          <w:p>
+            <w:pPr>
+              <w:rPr>
+                <w:rFonts w:ascii="Times New Roman" w:hAnsi="Times New Roman" w:cs="Times New Roman"/>
+                <w:sz w:val="24"/>
+                <w:szCs w:val="24"/>
+              </w:rPr>
+            </w:pPr>
+          </w:p>
+        </w:tc>
+        <w:tc>
+          <w:tcPr>
+            <w:tcW w:w="354" w:type="dxa"/>
+            <w:tcBorders>
+              <w:top w:val="double" w:sz="4" w:space="0" w:color="auto"/>
+              <w:left w:val="single" w:sz="4" w:space="0" w:color="auto"/>
+              <w:bottom w:val="nil"/>
+              <w:right w:val="single" w:sz="4" w:space="0" w:color="auto"/>
+            </w:tcBorders>
+            <w:vAlign w:val="center"/>
+          </w:tcPr>
+          <w:p>
+            <w:pPr>
+              <w:rPr>
+                <w:rFonts w:ascii="Times New Roman" w:hAnsi="Times New Roman" w:cs="Times New Roman"/>
+                <w:sz w:val="24"/>
+                <w:szCs w:val="24"/>
+              </w:rPr>
+            </w:pPr>
+          </w:p>
+        </w:tc>
+        <w:tc>
+          <w:tcPr>
+            <w:tcW w:w="2610" w:type="dxa"/>
+            <w:gridSpan w:val="3"/>
+            <w:tcBorders>
+              <w:top w:val="double" w:sz="4" w:space="0" w:color="auto"/>
+              <w:left w:val="single" w:sz="4" w:space="0" w:color="auto"/>
+              <w:bottom w:val="single" w:sz="4" w:space="0" w:color="auto"/>
+              <w:right w:val="single" w:sz="4" w:space="0" w:color="auto"/>
+            </w:tcBorders>
+            <w:vAlign w:val="center"/>
+          </w:tcPr>
+          <w:p>
+            <w:pPr>
+              <w:rPr>
+                <w:rFonts w:ascii="Times New Roman" w:hAnsi="Times New Roman" w:cs="Times New Roman"/>
+                <w:sz w:val="24"/>
+                <w:szCs w:val="24"/>
+              </w:rPr>
+            </w:pPr>
+          </w:p>
+        </w:tc>
+        <w:tc>
+          <w:tcPr>
+            <w:tcW w:w="360" w:type="dxa"/>
+            <w:gridSpan w:val="2"/>
+            <w:tcBorders>
+              <w:top w:val="double" w:sz="4" w:space="0" w:color="auto"/>
+              <w:left w:val="single" w:sz="4" w:space="0" w:color="auto"/>
+              <w:bottom w:val="nil"/>
+              <w:right w:val="single" w:sz="4" w:space="0" w:color="auto"/>
+            </w:tcBorders>
+            <w:vAlign w:val="center"/>
+          </w:tcPr>
+          <w:p>
+            <w:pPr>
+              <w:rPr>
+                <w:rFonts w:ascii="Times New Roman" w:hAnsi="Times New Roman" w:cs="Times New Roman"/>
+                <w:sz w:val="24"/>
+                <w:szCs w:val="24"/>
+              </w:rPr>
+            </w:pPr>
+          </w:p>
+        </w:tc>
+        <w:tc>
+          <w:tcPr>
+            <w:tcW w:w="2988" w:type="dxa"/>
+            <w:tcBorders>
+              <w:top w:val="double" w:sz="4" w:space="0" w:color="auto"/>
+              <w:left w:val="single" w:sz="4" w:space="0" w:color="auto"/>
+              <w:bottom w:val="single" w:sz="4" w:space="0" w:color="auto"/>
+              <w:right w:val="single" w:sz="4" w:space="0" w:color="auto"/>
+            </w:tcBorders>
+            <w:vAlign w:val="center"/>
+          </w:tcPr>
+          <w:p>
+            <w:pPr>
+              <w:rPr>
+                <w:rFonts w:ascii="Times New Roman" w:hAnsi="Times New Roman" w:cs="Times New Roman"/>
+                <w:sz w:val="24"/>
+                <w:szCs w:val="24"/>
+              </w:rPr>
+            </w:pPr>
+          </w:p>
+        </w:tc>
+      </w:tr>
+      <w:tr>
+        <w:trPr>
+          <w:trHeight w:val="350"/>
+        </w:trPr>
+        <w:tc>
+          <w:tcPr>
+            <w:tcW w:w="4068" w:type="dxa"/>
+            <w:tcBorders>
+              <w:top w:val="nil"/>
+              <w:left w:val="nil"/>
+              <w:bottom w:val="single" w:sz="4" w:space="0" w:color="auto"/>
+              <w:right w:val="nil"/>
+            </w:tcBorders>
+          </w:tcPr>
+          <w:p>
+            <w:pPr>
+              <w:jc w:val="center"/>
+              <w:rPr>
+                <w:rFonts w:ascii="Times New Roman" w:hAnsi="Times New Roman" w:cs="Times New Roman"/>
+                <w:sz w:val="24"/>
+                <w:szCs w:val="24"/>
+              </w:rPr>
+            </w:pPr>
+            <w:r>
+              <w:rPr>
+                <w:rFonts w:ascii="Times New Roman" w:hAnsi="Times New Roman" w:cs="Times New Roman"/>
+                <w:sz w:val="20"/>
+                <w:szCs w:val="24"/>
+              </w:rPr>
+              <w:t>should be within:</w:t>
+            </w:r>
+          </w:p>
+        </w:tc>
+        <w:tc>
+          <w:tcPr>
+            <w:tcW w:w="2796" w:type="dxa"/>
+            <w:tcBorders>
+              <w:top w:val="nil"/>
+              <w:left w:val="nil"/>
+              <w:bottom w:val="single" w:sz="4" w:space="0" w:color="auto"/>
+              <w:right w:val="nil"/>
+            </w:tcBorders>
+          </w:tcPr>
+          <w:p>
+            <w:pPr>
+              <w:rPr>
+                <w:rFonts w:ascii="Times New Roman" w:hAnsi="Times New Roman" w:cs="Times New Roman"/>
+                <w:b/>
+                <w:sz w:val="24"/>
+                <w:szCs w:val="24"/>
+              </w:rPr>
+            </w:pPr>
+            <w:r>
+              <w:rPr>
+                <w:rFonts w:ascii="Times New Roman" w:hAnsi="Times New Roman" w:cs="Times New Roman"/>
+                <w:b/>
+                <w:sz w:val="24"/>
+                <w:szCs w:val="24"/>
+              </w:rPr>
+              <w:t>Remarks:</w:t>
+            </w:r>
+          </w:p>
+        </w:tc>
+        <w:tc>
+          <w:tcPr>
+            <w:tcW w:w="3156" w:type="dxa"/>
+            <w:gridSpan w:val="5"/>
+            <w:tcBorders>
+              <w:top w:val="nil"/>
+              <w:left w:val="nil"/>
+              <w:bottom w:val="single" w:sz="4" w:space="0" w:color="auto"/>
+              <w:right w:val="nil"/>
+            </w:tcBorders>
+          </w:tcPr>
+          <w:p>
+            <w:pPr>
+              <w:rPr>
+                <w:rFonts w:ascii="Times New Roman" w:hAnsi="Times New Roman" w:cs="Times New Roman"/>
+                <w:sz w:val="24"/>
+                <w:szCs w:val="24"/>
+              </w:rPr>
+            </w:pPr>
+          </w:p>
+        </w:tc>
+        <w:tc>
+          <w:tcPr>
+            <w:tcW w:w="3156" w:type="dxa"/>
+            <w:gridSpan w:val="2"/>
+            <w:tcBorders>
+              <w:top w:val="nil"/>
+              <w:left w:val="nil"/>
+              <w:bottom w:val="single" w:sz="4" w:space="0" w:color="auto"/>
+              <w:right w:val="nil"/>
+            </w:tcBorders>
+          </w:tcPr>
+          <w:p>
+            <w:pPr>
+              <w:rPr>
+                <w:rFonts w:ascii="Times New Roman" w:hAnsi="Times New Roman" w:cs="Times New Roman"/>
+                <w:sz w:val="24"/>
+                <w:szCs w:val="24"/>
+              </w:rPr>
+            </w:pPr>
+          </w:p>
+        </w:tc>
+      </w:tr>
+      <w:tr>
+        <w:trPr>
+          <w:trHeight w:val="126"/>
+        </w:trPr>
+        <w:tc>
+          <w:tcPr>
+            <w:tcW w:w="4068" w:type="dxa"/>
+            <w:vMerge w:val="restart"/>
+            <w:tcBorders>
+              <w:top w:val="single" w:sz="4" w:space="0" w:color="auto"/>
+              <w:left w:val="nil"/>
+              <w:right w:val="nil"/>
+            </w:tcBorders>
+          </w:tcPr>
+          <w:p>
+            <w:pPr>
+              <w:rPr>
+                <w:rFonts w:ascii="Times New Roman" w:hAnsi="Times New Roman" w:cs="Times New Roman"/>
+                <w:sz w:val="20"/>
+                <w:szCs w:val="24"/>
+              </w:rPr>
+            </w:pPr>
+          </w:p>
+          <w:p>
+            <w:pPr>
+              <w:jc w:val="center"/>
+              <w:rPr>
+                <w:rFonts w:ascii="Times New Roman" w:hAnsi="Times New Roman" w:cs="Times New Roman"/>
+                <w:sz w:val="24"/>
+                <w:szCs w:val="24"/>
+              </w:rPr>
+            </w:pPr>
+            <w:r>
+              <w:rPr>
+                <w:rFonts w:ascii="Times New Roman" w:hAnsi="Times New Roman" w:cs="Times New Roman"/>
+                <w:sz w:val="20"/>
+                <w:szCs w:val="24"/>
+              </w:rPr>
+              <w:t>Chapter 1</w:t>
+            </w:r>
+            <w:r>
+              <w:rPr>
+                <w:rFonts w:ascii="Times New Roman" w:hAnsi="Times New Roman" w:cs="Times New Roman"/>
+                <w:sz w:val="20"/>
+                <w:szCs w:val="24"/>
+              </w:rPr>
+              <w:t>, 2, 3 including initial and final pages</w:t>
+            </w:r>
+            <w:r>
+              <w:rPr>
+                <w:rFonts w:ascii="Times New Roman" w:hAnsi="Times New Roman" w:cs="Times New Roman"/>
+                <w:sz w:val="20"/>
+                <w:szCs w:val="24"/>
+              </w:rPr>
+              <w:t xml:space="preserve"> must be completely delivered for adviser’s evaluation</w:t>
+            </w:r>
+          </w:p>
+        </w:tc>
+        <w:tc>
+          <w:tcPr>
+            <w:tcW w:w="9108" w:type="dxa"/>
+            <w:gridSpan w:val="8"/>
+            <w:tcBorders>
+              <w:top w:val="single" w:sz="4" w:space="0" w:color="auto"/>
+              <w:left w:val="nil"/>
+              <w:bottom w:val="single" w:sz="4" w:space="0" w:color="auto"/>
+              <w:right w:val="nil"/>
+            </w:tcBorders>
+            <w:vAlign w:val="center"/>
+          </w:tcPr>
+          <w:p>
+            <w:pPr>
+              <w:rPr>
+                <w:rFonts w:ascii="Times New Roman" w:hAnsi="Times New Roman" w:cs="Times New Roman"/>
+                <w:sz w:val="24"/>
+                <w:szCs w:val="24"/>
+              </w:rPr>
+            </w:pPr>
+          </w:p>
+        </w:tc>
+      </w:tr>
+      <w:tr>
+        <w:trPr>
+          <w:trHeight w:val="124"/>
+        </w:trPr>
+        <w:tc>
+          <w:tcPr>
+            <w:tcW w:w="4068" w:type="dxa"/>
+            <w:vMerge/>
+            <w:tcBorders>
+              <w:left w:val="nil"/>
+              <w:right w:val="nil"/>
+            </w:tcBorders>
+            <w:vAlign w:val="center"/>
+          </w:tcPr>
+          <w:p>
+            <w:pPr>
+              <w:rPr>
+                <w:rFonts w:ascii="Times New Roman" w:hAnsi="Times New Roman" w:cs="Times New Roman"/>
+                <w:sz w:val="20"/>
+                <w:szCs w:val="24"/>
+              </w:rPr>
+            </w:pPr>
+          </w:p>
+        </w:tc>
+        <w:tc>
+          <w:tcPr>
+            <w:tcW w:w="9108" w:type="dxa"/>
+            <w:gridSpan w:val="8"/>
+            <w:tcBorders>
+              <w:top w:val="single" w:sz="4" w:space="0" w:color="auto"/>
+              <w:left w:val="nil"/>
+              <w:bottom w:val="single" w:sz="4" w:space="0" w:color="auto"/>
+              <w:right w:val="nil"/>
+            </w:tcBorders>
+            <w:vAlign w:val="center"/>
+          </w:tcPr>
+          <w:p>
+            <w:pPr>
+              <w:rPr>
+                <w:rFonts w:ascii="Times New Roman" w:hAnsi="Times New Roman" w:cs="Times New Roman"/>
+                <w:sz w:val="24"/>
+                <w:szCs w:val="24"/>
+              </w:rPr>
+            </w:pPr>
+          </w:p>
+        </w:tc>
+      </w:tr>
+      <w:tr>
+        <w:trPr>
+          <w:trHeight w:val="124"/>
+        </w:trPr>
+        <w:tc>
+          <w:tcPr>
+            <w:tcW w:w="4068" w:type="dxa"/>
+            <w:vMerge/>
+            <w:tcBorders>
+              <w:left w:val="nil"/>
+              <w:right w:val="nil"/>
+            </w:tcBorders>
+            <w:vAlign w:val="center"/>
+          </w:tcPr>
+          <w:p>
+            <w:pPr>
+              <w:rPr>
+                <w:rFonts w:ascii="Times New Roman" w:hAnsi="Times New Roman" w:cs="Times New Roman"/>
+                <w:sz w:val="20"/>
+                <w:szCs w:val="24"/>
+              </w:rPr>
+            </w:pPr>
+          </w:p>
+        </w:tc>
+        <w:tc>
+          <w:tcPr>
+            <w:tcW w:w="9108" w:type="dxa"/>
+            <w:gridSpan w:val="8"/>
+            <w:tcBorders>
+              <w:top w:val="single" w:sz="4" w:space="0" w:color="auto"/>
+              <w:left w:val="nil"/>
+              <w:bottom w:val="single" w:sz="4" w:space="0" w:color="auto"/>
+              <w:right w:val="nil"/>
+            </w:tcBorders>
+            <w:vAlign w:val="center"/>
+          </w:tcPr>
+          <w:p>
+            <w:pPr>
+              <w:rPr>
+                <w:rFonts w:ascii="Times New Roman" w:hAnsi="Times New Roman" w:cs="Times New Roman"/>
+                <w:sz w:val="24"/>
+                <w:szCs w:val="24"/>
+              </w:rPr>
+            </w:pPr>
+          </w:p>
+        </w:tc>
+      </w:tr>
+      <w:tr>
+        <w:trPr>
+          <w:trHeight w:val="124"/>
+        </w:trPr>
+        <w:tc>
+          <w:tcPr>
+            <w:tcW w:w="4068" w:type="dxa"/>
+            <w:vMerge/>
+            <w:tcBorders>
+              <w:left w:val="nil"/>
+              <w:right w:val="nil"/>
+            </w:tcBorders>
+            <w:vAlign w:val="center"/>
+          </w:tcPr>
+          <w:p>
+            <w:pPr>
+              <w:rPr>
+                <w:rFonts w:ascii="Times New Roman" w:hAnsi="Times New Roman" w:cs="Times New Roman"/>
+                <w:sz w:val="20"/>
+                <w:szCs w:val="24"/>
+              </w:rPr>
+            </w:pPr>
+          </w:p>
+        </w:tc>
+        <w:tc>
+          <w:tcPr>
+            <w:tcW w:w="9108" w:type="dxa"/>
+            <w:gridSpan w:val="8"/>
+            <w:tcBorders>
+              <w:top w:val="single" w:sz="4" w:space="0" w:color="auto"/>
+              <w:left w:val="nil"/>
+              <w:bottom w:val="single" w:sz="4" w:space="0" w:color="auto"/>
+              <w:right w:val="nil"/>
+            </w:tcBorders>
+            <w:vAlign w:val="center"/>
+          </w:tcPr>
+          <w:p>
+            <w:pPr>
+              <w:rPr>
+                <w:rFonts w:ascii="Times New Roman" w:hAnsi="Times New Roman" w:cs="Times New Roman"/>
+                <w:sz w:val="24"/>
+                <w:szCs w:val="24"/>
+              </w:rPr>
+            </w:pPr>
+          </w:p>
+        </w:tc>
+      </w:tr>
+      <w:tr>
+        <w:trPr>
+          <w:trHeight w:val="124"/>
+        </w:trPr>
+        <w:tc>
+          <w:tcPr>
+            <w:tcW w:w="4068" w:type="dxa"/>
+            <w:vMerge/>
+            <w:tcBorders>
+              <w:left w:val="nil"/>
+              <w:right w:val="nil"/>
+            </w:tcBorders>
+            <w:vAlign w:val="center"/>
+          </w:tcPr>
+          <w:p>
+            <w:pPr>
+              <w:rPr>
+                <w:rFonts w:ascii="Times New Roman" w:hAnsi="Times New Roman" w:cs="Times New Roman"/>
+                <w:sz w:val="20"/>
+                <w:szCs w:val="24"/>
+              </w:rPr>
+            </w:pPr>
+          </w:p>
+        </w:tc>
+        <w:tc>
+          <w:tcPr>
+            <w:tcW w:w="9108" w:type="dxa"/>
+            <w:gridSpan w:val="8"/>
+            <w:tcBorders>
+              <w:top w:val="single" w:sz="4" w:space="0" w:color="auto"/>
+              <w:left w:val="nil"/>
+              <w:bottom w:val="single" w:sz="4" w:space="0" w:color="auto"/>
+              <w:right w:val="nil"/>
+            </w:tcBorders>
+            <w:vAlign w:val="center"/>
+          </w:tcPr>
+          <w:p>
+            <w:pPr>
+              <w:rPr>
+                <w:rFonts w:ascii="Times New Roman" w:hAnsi="Times New Roman" w:cs="Times New Roman"/>
+                <w:sz w:val="24"/>
+                <w:szCs w:val="24"/>
+              </w:rPr>
+            </w:pPr>
+          </w:p>
+        </w:tc>
+      </w:tr>
+      <w:tr>
+        <w:trPr>
+          <w:trHeight w:val="124"/>
+        </w:trPr>
+        <w:tc>
+          <w:tcPr>
+            <w:tcW w:w="4068" w:type="dxa"/>
+            <w:vMerge/>
+            <w:tcBorders>
+              <w:left w:val="nil"/>
+              <w:right w:val="nil"/>
+            </w:tcBorders>
+            <w:vAlign w:val="center"/>
+          </w:tcPr>
+          <w:p>
+            <w:pPr>
+              <w:rPr>
+                <w:rFonts w:ascii="Times New Roman" w:hAnsi="Times New Roman" w:cs="Times New Roman"/>
+                <w:sz w:val="20"/>
+                <w:szCs w:val="24"/>
+              </w:rPr>
+            </w:pPr>
+          </w:p>
+        </w:tc>
+        <w:tc>
+          <w:tcPr>
+            <w:tcW w:w="9108" w:type="dxa"/>
+            <w:gridSpan w:val="8"/>
+            <w:tcBorders>
+              <w:top w:val="single" w:sz="4" w:space="0" w:color="auto"/>
+              <w:left w:val="nil"/>
+              <w:bottom w:val="single" w:sz="4" w:space="0" w:color="auto"/>
+              <w:right w:val="nil"/>
+            </w:tcBorders>
+            <w:vAlign w:val="center"/>
+          </w:tcPr>
+          <w:p>
+            <w:pPr>
+              <w:rPr>
+                <w:rFonts w:ascii="Times New Roman" w:hAnsi="Times New Roman" w:cs="Times New Roman"/>
+                <w:sz w:val="24"/>
+                <w:szCs w:val="24"/>
+              </w:rPr>
+            </w:pPr>
+          </w:p>
+        </w:tc>
+      </w:tr>
+      <w:tr>
+        <w:trPr>
+          <w:trHeight w:val="124"/>
+        </w:trPr>
+        <w:tc>
+          <w:tcPr>
+            <w:tcW w:w="4068" w:type="dxa"/>
+            <w:vMerge/>
+            <w:tcBorders>
+              <w:left w:val="nil"/>
+              <w:bottom w:val="double" w:sz="4" w:space="0" w:color="auto"/>
+              <w:right w:val="nil"/>
+            </w:tcBorders>
+            <w:vAlign w:val="center"/>
+          </w:tcPr>
+          <w:p>
+            <w:pPr>
+              <w:rPr>
+                <w:rFonts w:ascii="Times New Roman" w:hAnsi="Times New Roman" w:cs="Times New Roman"/>
+                <w:sz w:val="20"/>
+                <w:szCs w:val="24"/>
+              </w:rPr>
+            </w:pPr>
+          </w:p>
+        </w:tc>
+        <w:tc>
+          <w:tcPr>
+            <w:tcW w:w="9108" w:type="dxa"/>
+            <w:gridSpan w:val="8"/>
+            <w:tcBorders>
+              <w:top w:val="single" w:sz="4" w:space="0" w:color="auto"/>
+              <w:left w:val="nil"/>
+              <w:bottom w:val="double" w:sz="4" w:space="0" w:color="auto"/>
               <w:right w:val="nil"/>
             </w:tcBorders>
             <w:vAlign w:val="center"/>
@@ -416,12 +3345,247 @@
     <w:p>
       <w:pPr>
         <w:spacing w:after="0"/>
+        <w:jc w:val="both"/>
         <w:rPr>
           <w:rFonts w:ascii="Times New Roman" w:hAnsi="Times New Roman" w:cs="Times New Roman"/>
-          <w:sz w:val="2"/>
+          <w:sz w:val="24"/>
           <w:szCs w:val="24"/>
         </w:rPr>
       </w:pPr>
+      <w:r>
+        <w:rPr>
+          <w:rFonts w:ascii="Times New Roman" w:hAnsi="Times New Roman" w:cs="Times New Roman"/>
+          <w:sz w:val="24"/>
+          <w:szCs w:val="24"/>
+        </w:rPr>
+        <w:t xml:space="preserve">This is to certify that I have been regularly consulted by my advisees; have reviewed their system prototype as well as the required manuscript of the above-stated study. As their adviser, I therefore submit them ready for </w:t>
+      </w:r>
+      <w:r>
+        <w:rPr>
+          <w:rFonts w:ascii="Times New Roman" w:hAnsi="Times New Roman" w:cs="Times New Roman"/>
+          <w:b/>
+          <w:sz w:val="24"/>
+          <w:szCs w:val="24"/>
+        </w:rPr>
+        <w:t>Proposal Hearing</w:t>
+      </w:r>
+      <w:r>
+        <w:rPr>
+          <w:rFonts w:ascii="Times New Roman" w:hAnsi="Times New Roman" w:cs="Times New Roman"/>
+          <w:sz w:val="24"/>
+          <w:szCs w:val="24"/>
+        </w:rPr>
+        <w:t xml:space="preserve"> </w:t>
+      </w:r>
+      <w:r>
+        <w:rPr>
+          <w:rFonts w:ascii="Times New Roman" w:hAnsi="Times New Roman" w:cs="Times New Roman"/>
+          <w:i/>
+          <w:sz w:val="24"/>
+          <w:szCs w:val="24"/>
+        </w:rPr>
+        <w:t>as the Chapter 1 through 3 and the pertinent parts of their manuscript are complete.</w:t>
+      </w:r>
+    </w:p>
+    <w:p>
+      <w:pPr>
+        <w:spacing w:after="0"/>
+        <w:jc w:val="both"/>
+        <w:rPr>
+          <w:rFonts w:ascii="Times New Roman" w:hAnsi="Times New Roman" w:cs="Times New Roman"/>
+          <w:sz w:val="24"/>
+          <w:szCs w:val="24"/>
+        </w:rPr>
+      </w:pPr>
+    </w:p>
+    <w:p>
+      <w:pPr>
+        <w:spacing w:after="0"/>
+        <w:jc w:val="both"/>
+        <w:rPr>
+          <w:rFonts w:ascii="Times New Roman" w:hAnsi="Times New Roman" w:cs="Times New Roman"/>
+          <w:sz w:val="24"/>
+          <w:szCs w:val="24"/>
+        </w:rPr>
+      </w:pPr>
+    </w:p>
+    <w:p>
+      <w:pPr>
+        <w:tabs>
+          <w:tab w:val="left" w:pos="7560"/>
+        </w:tabs>
+        <w:spacing w:after="0"/>
+        <w:jc w:val="both"/>
+        <w:rPr>
+          <w:rFonts w:ascii="Times New Roman" w:hAnsi="Times New Roman" w:cs="Times New Roman"/>
+          <w:sz w:val="24"/>
+          <w:szCs w:val="24"/>
+        </w:rPr>
+      </w:pPr>
+      <w:r>
+        <w:rPr>
+          <w:rFonts w:ascii="Times New Roman" w:hAnsi="Times New Roman" w:cs="Times New Roman"/>
+          <w:b/>
+          <w:noProof/>
+          <w:sz w:val="20"/>
+          <w:szCs w:val="24"/>
+        </w:rPr>
+        <mc:AlternateContent>
+          <mc:Choice Requires="wps">
+            <w:drawing>
+              <wp:anchor distT="0" distB="0" distL="114300" distR="114300" simplePos="0" relativeHeight="251659264" behindDoc="0" locked="0" layoutInCell="1" allowOverlap="1" wp14:anchorId="4AF07E03" wp14:editId="071F07FE">
+                <wp:simplePos x="0" y="0"/>
+                <wp:positionH relativeFrom="column">
+                  <wp:posOffset>5359179</wp:posOffset>
+                </wp:positionH>
+                <wp:positionV relativeFrom="paragraph">
+                  <wp:posOffset>172251</wp:posOffset>
+                </wp:positionV>
+                <wp:extent cx="2902226" cy="0"/>
+                <wp:effectExtent l="0" t="0" r="12700" b="19050"/>
+                <wp:wrapNone/>
+                <wp:docPr id="2" name="Straight Connector 2"/>
+                <wp:cNvGraphicFramePr/>
+                <a:graphic xmlns:a="http://schemas.openxmlformats.org/drawingml/2006/main">
+                  <a:graphicData uri="http://schemas.microsoft.com/office/word/2010/wordprocessingShape">
+                    <wps:wsp>
+                      <wps:cNvCnPr/>
+                      <wps:spPr>
+                        <a:xfrm>
+                          <a:off x="0" y="0"/>
+                          <a:ext cx="2902226" cy="0"/>
+                        </a:xfrm>
+                        <a:prstGeom prst="line">
+                          <a:avLst/>
+                        </a:prstGeom>
+                      </wps:spPr>
+                      <wps:style>
+                        <a:lnRef idx="1">
+                          <a:schemeClr val="dk1"/>
+                        </a:lnRef>
+                        <a:fillRef idx="0">
+                          <a:schemeClr val="dk1"/>
+                        </a:fillRef>
+                        <a:effectRef idx="0">
+                          <a:schemeClr val="dk1"/>
+                        </a:effectRef>
+                        <a:fontRef idx="minor">
+                          <a:schemeClr val="tx1"/>
+                        </a:fontRef>
+                      </wps:style>
+                      <wps:bodyPr/>
+                    </wps:wsp>
+                  </a:graphicData>
+                </a:graphic>
+                <wp14:sizeRelH relativeFrom="margin">
+                  <wp14:pctWidth>0</wp14:pctWidth>
+                </wp14:sizeRelH>
+                <wp14:sizeRelV relativeFrom="margin">
+                  <wp14:pctHeight>0</wp14:pctHeight>
+                </wp14:sizeRelV>
+              </wp:anchor>
+            </w:drawing>
+          </mc:Choice>
+          <mc:Fallback>
+            <w:pict>
+              <v:line id="Straight Connector 2" o:spid="_x0000_s1026" style="position:absolute;z-index:251659264;visibility:visible;mso-wrap-style:square;mso-width-percent:0;mso-height-percent:0;mso-wrap-distance-left:9pt;mso-wrap-distance-top:0;mso-wrap-distance-right:9pt;mso-wrap-distance-bottom:0;mso-position-horizontal:absolute;mso-position-horizontal-relative:text;mso-position-vertical:absolute;mso-position-vertical-relative:text;mso-width-percent:0;mso-height-percent:0;mso-width-relative:margin;mso-height-relative:margin" from="422pt,13.55pt" to="650.5pt,13.55pt" o:gfxdata="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" strokecolor="black [3040]"/>
+            </w:pict>
+          </mc:Fallback>
+        </mc:AlternateContent>
+      </w:r>
+      <w:r>
+        <w:rPr>
+          <w:rFonts w:ascii="Times New Roman" w:hAnsi="Times New Roman" w:cs="Times New Roman"/>
+          <w:sz w:val="24"/>
+          <w:szCs w:val="24"/>
+        </w:rPr>
+        <w:tab/>
+        <w:t xml:space="preserve">Signed: </w:t>
+      </w:r>
+      <w:r>
+        <w:rPr>
+          <w:rFonts w:ascii="Times New Roman" w:hAnsi="Times New Roman" w:cs="Times New Roman"/>
+          <w:sz w:val="24"/>
+          <w:szCs w:val="24"/>
+        </w:rPr>
+        <w:t xml:space="preserve">                </w:t>
+      </w:r>
+      <w:r>
+        <w:rPr>
+          <w:rFonts w:ascii="Times New Roman" w:hAnsi="Times New Roman" w:cs="Times New Roman"/>
+          <w:sz w:val="24"/>
+          <w:szCs w:val="24"/>
+        </w:rPr>
+        <w:t xml:space="preserve">   </w:t>
+      </w:r>
+      <w:r>
+        <w:rPr>
+          <w:rFonts w:ascii="Times New Roman" w:hAnsi="Times New Roman" w:cs="Times New Roman"/>
+          <w:sz w:val="24"/>
+          <w:szCs w:val="24"/>
+        </w:rPr>
+        <w:t xml:space="preserve">   </w:t>
+      </w:r>
+      <w:bookmarkStart w:id="0" w:name="_GoBack"/>
+      <w:bookmarkEnd w:id="0"/>
+    </w:p>
+    <w:p>
+      <w:pPr>
+        <w:tabs>
+          <w:tab w:val="left" w:pos="9000"/>
+        </w:tabs>
+        <w:spacing w:after="0"/>
+        <w:jc w:val="both"/>
+        <w:rPr>
+          <w:rFonts w:ascii="Times New Roman" w:hAnsi="Times New Roman" w:cs="Times New Roman"/>
+          <w:sz w:val="20"/>
+          <w:szCs w:val="24"/>
+        </w:rPr>
+      </w:pPr>
+      <w:r>
+        <w:rPr>
+          <w:rFonts w:ascii="Times New Roman" w:hAnsi="Times New Roman" w:cs="Times New Roman"/>
+          <w:b/>
+          <w:sz w:val="20"/>
+          <w:szCs w:val="24"/>
+        </w:rPr>
+        <w:t>N</w:t>
+      </w:r>
+      <w:r>
+        <w:rPr>
+          <w:rFonts w:ascii="Times New Roman" w:hAnsi="Times New Roman" w:cs="Times New Roman"/>
+          <w:b/>
+          <w:sz w:val="20"/>
+          <w:szCs w:val="24"/>
+        </w:rPr>
+        <w:t>OTE</w:t>
+      </w:r>
+      <w:r>
+        <w:rPr>
+          <w:rFonts w:ascii="Times New Roman" w:hAnsi="Times New Roman" w:cs="Times New Roman"/>
+          <w:b/>
+          <w:sz w:val="20"/>
+          <w:szCs w:val="24"/>
+        </w:rPr>
+        <w:t xml:space="preserve">: </w:t>
+      </w:r>
+      <w:r>
+        <w:rPr>
+          <w:rFonts w:ascii="Times New Roman" w:hAnsi="Times New Roman" w:cs="Times New Roman"/>
+          <w:sz w:val="20"/>
+          <w:szCs w:val="24"/>
+        </w:rPr>
+        <w:t xml:space="preserve">Defense week: ______________________ </w:t>
+      </w:r>
+      <w:r>
+        <w:rPr>
+          <w:rFonts w:ascii="Times New Roman" w:hAnsi="Times New Roman" w:cs="Times New Roman"/>
+          <w:sz w:val="20"/>
+          <w:szCs w:val="24"/>
+        </w:rPr>
+        <w:tab/>
+        <w:t>(Signature of Adviser over printed name)</w:t>
+      </w:r>
     </w:p>
     <w:sectPr>
       <w:headerReference w:type="default" r:id="rId8"/>
@@ -487,43 +3651,13 @@
 
 <file path=word/header1.xml><?xml version="1.0" encoding="utf-8"?>
 <w:hdr xmlns:wpc="http://schemas.microsoft.com/office/word/2010/wordprocessingCanvas" xmlns:mc="http://schemas.openxmlformats.org/markup-compatibility/2006" xmlns:o="urn:schemas-microsoft-com:office:office" xmlns:r="http://schemas.openxmlformats.org/officeDocument/2006/relationships" xmlns:m="http://schemas.openxmlformats.org/officeDocument/2006/math" xmlns:v="urn:schemas-microsoft-com:vml" xmlns:wp14="http://schemas.microsoft.com/office/word/2010/wordprocessingDrawing" xmlns:wp="http://schemas.openxmlformats.org/drawingml/2006/wordprocessingDrawing" xmlns:w10="urn:schemas-microsoft-com:office:word" xmlns:w="http://schemas.openxmlformats.org/wordprocessingml/2006/main" xmlns:w14="http://schemas.microsoft.com/office/word/2010/wordml" xmlns:wpg="http://schemas.microsoft.com/office/word/2010/wordprocessingGroup" xmlns:wpi="http://schemas.microsoft.com/office/word/2010/wordprocessingInk" xmlns:wne="http://schemas.microsoft.com/office/word/2006/wordml" xmlns:wps="http://schemas.microsoft.com/office/word/2010/wordprocessingShape" mc:Ignorable="w14 wp14">
-  <w:sdt>
-    <w:sdtPr>
-      <w:id w:val="-1368529024"/>
-      <w:docPartObj>
-        <w:docPartGallery w:val="Page Numbers (Top of Page)"/>
-        <w:docPartUnique/>
-      </w:docPartObj>
-    </w:sdtPr>
-    <w:sdtEndPr>
-      <w:rPr>
-        <w:noProof/>
-      </w:rPr>
-    </w:sdtEndPr>
-    <w:sdtContent>
-      <w:p>
-        <w:pPr>
-          <w:pStyle w:val="Header"/>
-          <w:jc w:val="right"/>
-        </w:pPr>
-      </w:p>
-      <w:p>
-        <w:pPr>
-          <w:pStyle w:val="Header"/>
-          <w:jc w:val="right"/>
-        </w:pPr>
-        <w:r>
-          <w:t xml:space="preserve">P a g e | </w:t>
-        </w:r>
-        <w:r>
-          <w:rPr>
-            <w:b/>
-          </w:rPr>
-          <w:t>28</w:t>
-        </w:r>
-      </w:p>
-    </w:sdtContent>
-  </w:sdt>
+  <w:p>
+    <w:pPr>
+      <w:pStyle w:val="Header"/>
+      <w:ind w:right="110"/>
+      <w:jc w:val="right"/>
+    </w:pPr>
+  </w:p>
   <w:p>
     <w:pPr>
       <w:pStyle w:val="Header"/>

</xml_diff>